<commit_message>
Removed comments and created issues on github
</commit_message>
<xml_diff>
--- a/Documentation/FPGA Resource Manager - Experience Guide.docx
+++ b/Documentation/FPGA Resource Manager - Experience Guide.docx
@@ -1,6 +1,6 @@
 
 <file path=word/document.xml><?xml version="1.0" encoding="utf-8"?>
-<w:document xmlns:wpc="http://schemas.microsoft.com/office/word/2010/wordprocessingCanvas" xmlns:cx="http://schemas.microsoft.com/office/drawing/2014/chartex" xmlns:cx1="http://schemas.microsoft.com/office/drawing/2015/9/8/chartex" xmlns:cx2="http://schemas.microsoft.com/office/drawing/2015/10/21/chartex" xmlns:cx3="http://schemas.microsoft.com/office/drawing/2016/5/9/chartex" xmlns:cx4="http://schemas.microsoft.com/office/drawing/2016/5/10/chartex" xmlns:cx5="http://schemas.microsoft.com/office/drawing/2016/5/11/chartex" xmlns:cx6="http://schemas.microsoft.com/office/drawing/2016/5/12/chartex" xmlns:cx7="http://schemas.microsoft.com/office/drawing/2016/5/13/chartex" xmlns:cx8="http://schemas.microsoft.com/office/drawing/2016/5/14/chartex" xmlns:mc="http://schemas.openxmlformats.org/markup-compatibility/2006" xmlns:aink="http://schemas.microsoft.com/office/drawing/2016/ink" xmlns:am3d="http://schemas.microsoft.com/office/drawing/2017/model3d" xmlns:o="urn:schemas-microsoft-com:office:office" xmlns:r="http://schemas.openxmlformats.org/officeDocument/2006/relationships" xmlns:m="http://schemas.openxmlformats.org/officeDocument/2006/math" xmlns:v="urn:schemas-microsoft-com:vml" xmlns:wp14="http://schemas.microsoft.com/office/word/2010/wordprocessingDrawing" xmlns:wp="http://schemas.openxmlformats.org/drawingml/2006/wordprocessingDrawing" xmlns:w10="urn:schemas-microsoft-com:office:word" xmlns:w="http://schemas.openxmlformats.org/wordprocessingml/2006/main" xmlns:w14="http://schemas.microsoft.com/office/word/2010/wordml" xmlns:w15="http://schemas.microsoft.com/office/word/2012/wordml" xmlns:w16cid="http://schemas.microsoft.com/office/word/2016/wordml/cid" xmlns:w16se="http://schemas.microsoft.com/office/word/2015/wordml/symex" xmlns:wpg="http://schemas.microsoft.com/office/word/2010/wordprocessingGroup" xmlns:wpi="http://schemas.microsoft.com/office/word/2010/wordprocessingInk" xmlns:wne="http://schemas.microsoft.com/office/word/2006/wordml" xmlns:wps="http://schemas.microsoft.com/office/word/2010/wordprocessingShape" xmlns:a="http://schemas.openxmlformats.org/drawingml/2006/main" xmlns:pic="http://schemas.openxmlformats.org/drawingml/2006/picture" mc:Ignorable="w14 w15 w16se w16cid wp14">
+<w:document xmlns:wpc="http://schemas.microsoft.com/office/word/2010/wordprocessingCanvas" xmlns:cx="http://schemas.microsoft.com/office/drawing/2014/chartex" xmlns:cx1="http://schemas.microsoft.com/office/drawing/2015/9/8/chartex" xmlns:cx2="http://schemas.microsoft.com/office/drawing/2015/10/21/chartex" xmlns:cx3="http://schemas.microsoft.com/office/drawing/2016/5/9/chartex" xmlns:cx4="http://schemas.microsoft.com/office/drawing/2016/5/10/chartex" xmlns:cx5="http://schemas.microsoft.com/office/drawing/2016/5/11/chartex" xmlns:cx6="http://schemas.microsoft.com/office/drawing/2016/5/12/chartex" xmlns:cx7="http://schemas.microsoft.com/office/drawing/2016/5/13/chartex" xmlns:cx8="http://schemas.microsoft.com/office/drawing/2016/5/14/chartex" xmlns:mc="http://schemas.openxmlformats.org/markup-compatibility/2006" xmlns:aink="http://schemas.microsoft.com/office/drawing/2016/ink" xmlns:am3d="http://schemas.microsoft.com/office/drawing/2017/model3d" xmlns:o="urn:schemas-microsoft-com:office:office" xmlns:r="http://schemas.openxmlformats.org/officeDocument/2006/relationships" xmlns:m="http://schemas.openxmlformats.org/officeDocument/2006/math" xmlns:v="urn:schemas-microsoft-com:vml" xmlns:wp14="http://schemas.microsoft.com/office/word/2010/wordprocessingDrawing" xmlns:wp="http://schemas.openxmlformats.org/drawingml/2006/wordprocessingDrawing" xmlns:w10="urn:schemas-microsoft-com:office:word" xmlns:w="http://schemas.openxmlformats.org/wordprocessingml/2006/main" xmlns:w14="http://schemas.microsoft.com/office/word/2010/wordml" xmlns:w15="http://schemas.microsoft.com/office/word/2012/wordml" xmlns:w16cid="http://schemas.microsoft.com/office/word/2016/wordml/cid" xmlns:w16se="http://schemas.microsoft.com/office/word/2015/wordml/symex" xmlns:wpg="http://schemas.microsoft.com/office/word/2010/wordprocessingGroup" xmlns:wpi="http://schemas.microsoft.com/office/word/2010/wordprocessingInk" xmlns:wne="http://schemas.microsoft.com/office/word/2006/wordml" xmlns:wps="http://schemas.microsoft.com/office/word/2010/wordprocessingShape" mc:Ignorable="w14 w15 w16se w16cid wp14">
   <w:body>
     <w:p>
       <w:pPr>
@@ -98,34 +98,7 @@
     </w:p>
     <w:p>
       <w:r>
-        <w:t>e.g. “</w:t>
-      </w:r>
-      <w:commentRangeStart w:id="0"/>
-      <w:commentRangeStart w:id="1"/>
-      <w:proofErr w:type="spellStart"/>
-      <w:r>
-        <w:t>NI</w:t>
-      </w:r>
-      <w:commentRangeEnd w:id="0"/>
-      <w:r>
-        <w:rPr>
-          <w:rStyle w:val="CommentReference"/>
-        </w:rPr>
-        <w:commentReference w:id="0"/>
-      </w:r>
-      <w:commentRangeEnd w:id="1"/>
-      <w:r>
-        <w:rPr>
-          <w:rStyle w:val="CommentReference"/>
-        </w:rPr>
-        <w:commentReference w:id="1"/>
-      </w:r>
-      <w:r>
-        <w:t>.myDevice</w:t>
-      </w:r>
-      <w:proofErr w:type="spellEnd"/>
-      <w:r>
-        <w:t>”</w:t>
+        <w:t>e.g. “NI.myDevice”</w:t>
       </w:r>
     </w:p>
     <w:p>
@@ -136,7 +109,7 @@
     <w:p>
       <w:pPr>
         <w:rPr>
-          <w:rFonts w:asciiTheme="majorHAnsi" w:hAnsiTheme="majorHAnsi" w:eastAsiaTheme="majorEastAsia" w:cstheme="majorBidi"/>
+          <w:rFonts w:asciiTheme="majorHAnsi" w:eastAsiaTheme="majorEastAsia" w:hAnsiTheme="majorHAnsi" w:cstheme="majorBidi"/>
           <w:color w:val="2F5496" w:themeColor="accent1" w:themeShade="BF"/>
           <w:sz w:val="32"/>
           <w:szCs w:val="32"/>
@@ -186,8 +159,6 @@
     <w:p>
       <w:r>
         <w:br/>
-      </w:r>
-      <w:r>
         <w:t xml:space="preserve">The Placer VI is a VI that contains your FPGA VI as well as any </w:t>
       </w:r>
       <w:r>
@@ -207,46 +178,14 @@
       <w:pPr>
         <w:pStyle w:val="Heading2"/>
       </w:pPr>
-      <w:commentRangeStart w:id="2"/>
-      <w:commentRangeStart w:id="3"/>
-      <w:commentRangeStart w:id="4"/>
       <w:r>
         <w:t xml:space="preserve">Front Panel </w:t>
       </w:r>
       <w:r>
         <w:t>Example</w:t>
       </w:r>
-      <w:commentRangeEnd w:id="2"/>
-      <w:r>
-        <w:rPr>
-          <w:rStyle w:val="CommentReference"/>
-          <w:rFonts w:asciiTheme="minorHAnsi" w:hAnsiTheme="minorHAnsi" w:eastAsiaTheme="minorHAnsi" w:cstheme="minorBidi"/>
-          <w:color w:val="auto"/>
-        </w:rPr>
-        <w:commentReference w:id="2"/>
-      </w:r>
-      <w:commentRangeEnd w:id="3"/>
-      <w:r>
-        <w:rPr>
-          <w:rStyle w:val="CommentReference"/>
-          <w:rFonts w:asciiTheme="minorHAnsi" w:hAnsiTheme="minorHAnsi" w:eastAsiaTheme="minorHAnsi" w:cstheme="minorBidi"/>
-          <w:color w:val="auto"/>
-        </w:rPr>
-        <w:commentReference w:id="3"/>
-      </w:r>
-      <w:commentRangeEnd w:id="4"/>
-      <w:r>
-        <w:rPr>
-          <w:rStyle w:val="CommentReference"/>
-          <w:rFonts w:asciiTheme="minorHAnsi" w:hAnsiTheme="minorHAnsi" w:eastAsiaTheme="minorHAnsi" w:cstheme="minorBidi"/>
-          <w:color w:val="auto"/>
-        </w:rPr>
-        <w:commentReference w:id="4"/>
-      </w:r>
-    </w:p>
-    <w:p>
-      <w:commentRangeStart w:id="5"/>
-      <w:commentRangeStart w:id="6"/>
+    </w:p>
+    <w:p>
       <w:r>
         <w:rPr>
           <w:noProof/>
@@ -267,7 +206,7 @@
                     <pic:cNvPicPr/>
                   </pic:nvPicPr>
                   <pic:blipFill>
-                    <a:blip r:embed="rId9"/>
+                    <a:blip r:embed="rId6"/>
                     <a:stretch>
                       <a:fillRect/>
                     </a:stretch>
@@ -301,20 +240,6 @@
           </wp:inline>
         </w:drawing>
       </w:r>
-      <w:commentRangeEnd w:id="5"/>
-      <w:r>
-        <w:rPr>
-          <w:rStyle w:val="CommentReference"/>
-        </w:rPr>
-        <w:commentReference w:id="5"/>
-      </w:r>
-      <w:commentRangeEnd w:id="6"/>
-      <w:r>
-        <w:rPr>
-          <w:rStyle w:val="CommentReference"/>
-        </w:rPr>
-        <w:commentReference w:id="6"/>
-      </w:r>
     </w:p>
     <w:p>
       <w:pPr>
@@ -327,7 +252,7 @@
     <w:p>
       <w:pPr>
         <w:rPr>
-          <w:rFonts w:asciiTheme="majorHAnsi" w:hAnsiTheme="majorHAnsi" w:eastAsiaTheme="majorEastAsia" w:cstheme="majorBidi"/>
+          <w:rFonts w:asciiTheme="majorHAnsi" w:eastAsiaTheme="majorEastAsia" w:hAnsiTheme="majorHAnsi" w:cstheme="majorBidi"/>
           <w:color w:val="2F5496" w:themeColor="accent1" w:themeShade="BF"/>
           <w:sz w:val="26"/>
           <w:szCs w:val="26"/>
@@ -401,8 +326,6 @@
       </w:r>
     </w:p>
     <w:p>
-      <w:commentRangeStart w:id="7"/>
-      <w:commentRangeStart w:id="8"/>
       <w:r>
         <w:t>{</w:t>
       </w:r>
@@ -411,20 +334,6 @@
       </w:r>
       <w:r>
         <w:t xml:space="preserve"> Email}</w:t>
-      </w:r>
-      <w:commentRangeEnd w:id="7"/>
-      <w:r>
-        <w:rPr>
-          <w:rStyle w:val="CommentReference"/>
-        </w:rPr>
-        <w:commentReference w:id="7"/>
-      </w:r>
-      <w:commentRangeEnd w:id="8"/>
-      <w:r>
-        <w:rPr>
-          <w:rStyle w:val="CommentReference"/>
-        </w:rPr>
-        <w:commentReference w:id="8"/>
       </w:r>
     </w:p>
     <w:p/>
@@ -439,11 +348,6 @@
       </w:r>
     </w:p>
     <w:p>
-      <w:commentRangeStart w:id="9"/>
-      <w:commentRangeStart w:id="10"/>
-      <w:commentRangeStart w:id="11"/>
-      <w:commentRangeStart w:id="12"/>
-      <w:commentRangeStart w:id="13"/>
       <w:r>
         <w:rPr>
           <w:noProof/>
@@ -464,7 +368,7 @@
                     <pic:cNvPicPr/>
                   </pic:nvPicPr>
                   <pic:blipFill>
-                    <a:blip r:embed="rId10"/>
+                    <a:blip r:embed="rId7"/>
                     <a:stretch>
                       <a:fillRect/>
                     </a:stretch>
@@ -498,46 +402,11 @@
           </wp:inline>
         </w:drawing>
       </w:r>
-      <w:commentRangeEnd w:id="9"/>
-      <w:r>
-        <w:rPr>
-          <w:rStyle w:val="CommentReference"/>
-        </w:rPr>
-        <w:commentReference w:id="9"/>
-      </w:r>
-      <w:commentRangeEnd w:id="10"/>
-      <w:r>
-        <w:rPr>
-          <w:rStyle w:val="CommentReference"/>
-        </w:rPr>
-        <w:commentReference w:id="10"/>
-      </w:r>
-      <w:commentRangeEnd w:id="11"/>
-      <w:r>
-        <w:rPr>
-          <w:rStyle w:val="CommentReference"/>
-        </w:rPr>
-        <w:commentReference w:id="11"/>
-      </w:r>
-      <w:commentRangeEnd w:id="12"/>
-      <w:r>
-        <w:rPr>
-          <w:rStyle w:val="CommentReference"/>
-        </w:rPr>
-        <w:commentReference w:id="12"/>
-      </w:r>
-      <w:commentRangeEnd w:id="13"/>
-      <w:r>
-        <w:rPr>
-          <w:rStyle w:val="CommentReference"/>
-        </w:rPr>
-        <w:commentReference w:id="13"/>
-      </w:r>
-    </w:p>
-    <w:p>
-      <w:pPr>
-        <w:rPr>
-          <w:rFonts w:asciiTheme="majorHAnsi" w:hAnsiTheme="majorHAnsi" w:eastAsiaTheme="majorEastAsia" w:cstheme="majorBidi"/>
+    </w:p>
+    <w:p>
+      <w:pPr>
+        <w:rPr>
+          <w:rFonts w:asciiTheme="majorHAnsi" w:eastAsiaTheme="majorEastAsia" w:hAnsiTheme="majorHAnsi" w:cstheme="majorBidi"/>
           <w:color w:val="1F3763" w:themeColor="accent1" w:themeShade="7F"/>
           <w:sz w:val="24"/>
           <w:szCs w:val="24"/>
@@ -598,11 +467,11 @@
         <w:t>Control Documentation Appearance Example</w:t>
       </w:r>
     </w:p>
-    <w:p w14:noSpellErr="1">
-      <w:pPr>
-        <w:rPr>
-          <w:rFonts w:ascii="Calibri Light" w:hAnsi="Calibri Light" w:eastAsia="" w:cs="" w:asciiTheme="majorAscii" w:hAnsiTheme="majorAscii" w:eastAsiaTheme="majorEastAsia" w:cstheme="majorBidi"/>
-          <w:color w:val="2F5496" w:themeColor="accent1" w:themeTint="FF" w:themeShade="BF"/>
+    <w:p>
+      <w:pPr>
+        <w:rPr>
+          <w:rFonts w:asciiTheme="majorHAnsi" w:eastAsiaTheme="majorEastAsia" w:hAnsiTheme="majorHAnsi" w:cstheme="majorBidi"/>
+          <w:color w:val="2F5496" w:themeColor="accent1" w:themeShade="BF"/>
           <w:sz w:val="26"/>
           <w:szCs w:val="26"/>
         </w:rPr>
@@ -627,7 +496,7 @@
                     <pic:cNvPicPr/>
                   </pic:nvPicPr>
                   <pic:blipFill>
-                    <a:blip r:embed="rId11"/>
+                    <a:blip r:embed="rId8"/>
                     <a:stretch>
                       <a:fillRect/>
                     </a:stretch>
@@ -661,14 +530,8 @@
           </wp:inline>
         </w:drawing>
       </w:r>
-      <w:commentRangeStart w:id="525710318"/>
-      <w:commentRangeEnd w:id="525710318"/>
-      <w:r>
-        <w:rPr>
-          <w:rStyle w:val="CommentReference"/>
-        </w:rPr>
-        <w:commentReference w:id="525710318"/>
-      </w:r>
+      <w:commentRangeStart w:id="0"/>
+      <w:commentRangeEnd w:id="0"/>
       <w:r>
         <w:br w:type="page"/>
       </w:r>
@@ -677,9 +540,6 @@
       <w:pPr>
         <w:pStyle w:val="Heading2"/>
       </w:pPr>
-      <w:commentRangeStart w:id="14"/>
-      <w:commentRangeStart w:id="15"/>
-      <w:commentRangeStart w:id="16"/>
       <w:r>
         <w:lastRenderedPageBreak/>
         <w:t>[FPGA 1]</w:t>
@@ -699,94 +559,136 @@
       <w:r>
         <w:t>Requirements</w:t>
       </w:r>
-      <w:commentRangeEnd w:id="14"/>
-      <w:r>
-        <w:rPr>
-          <w:rStyle w:val="CommentReference"/>
-          <w:rFonts w:asciiTheme="minorHAnsi" w:hAnsiTheme="minorHAnsi" w:eastAsiaTheme="minorHAnsi" w:cstheme="minorBidi"/>
-          <w:color w:val="auto"/>
-        </w:rPr>
-        <w:commentReference w:id="14"/>
-      </w:r>
     </w:p>
     <w:p>
       <w:pPr>
         <w:pStyle w:val="Heading2"/>
       </w:pPr>
-      <w:commentRangeEnd w:id="15"/>
-      <w:r>
-        <w:rPr>
-          <w:rStyle w:val="CommentReference"/>
-          <w:rFonts w:asciiTheme="minorHAnsi" w:hAnsiTheme="minorHAnsi" w:eastAsiaTheme="minorHAnsi" w:cstheme="minorBidi"/>
-          <w:color w:val="auto"/>
-        </w:rPr>
-        <w:commentReference w:id="15"/>
-      </w:r>
-      <w:commentRangeEnd w:id="16"/>
-      <w:r>
-        <w:rPr>
-          <w:rStyle w:val="CommentReference"/>
-          <w:rFonts w:asciiTheme="minorHAnsi" w:hAnsiTheme="minorHAnsi" w:eastAsiaTheme="minorHAnsi" w:cstheme="minorBidi"/>
-          <w:color w:val="auto"/>
-        </w:rPr>
-        <w:commentReference w:id="16"/>
-      </w:r>
-    </w:p>
-    <w:p w14:noSpellErr="1">
+    </w:p>
+    <w:p>
       <w:pPr>
         <w:pStyle w:val="Heading3"/>
       </w:pPr>
       <w:r>
-        <w:rPr/>
+        <w:t xml:space="preserve"> [FPGA 1.1] Code Modularity</w:t>
+      </w:r>
+      <w:commentRangeStart w:id="1"/>
+      <w:commentRangeEnd w:id="1"/>
+    </w:p>
+    <w:p>
+      <w:r>
+        <w:t xml:space="preserve">To ensure that the </w:t>
+      </w:r>
+      <w:r>
+        <w:rPr>
+          <w:b/>
+        </w:rPr>
+        <w:t>FPGA D</w:t>
+      </w:r>
+      <w:r>
+        <w:rPr>
+          <w:b/>
+        </w:rPr>
+        <w:t xml:space="preserve">eveloper’s </w:t>
+      </w:r>
+      <w:r>
+        <w:t xml:space="preserve">code is easily integrated by the </w:t>
+      </w:r>
+      <w:r>
+        <w:rPr>
+          <w:b/>
+        </w:rPr>
+        <w:t>Integrator</w:t>
+      </w:r>
+      <w:r>
+        <w:t>:</w:t>
+      </w:r>
+    </w:p>
+    <w:p>
+      <w:r>
         <w:t xml:space="preserve"> </w:t>
       </w:r>
       <w:r>
-        <w:rPr/>
-        <w:t>[FPGA 1</w:t>
-      </w:r>
-      <w:r>
-        <w:rPr/>
-        <w:t>.1</w:t>
-      </w:r>
-      <w:r>
-        <w:rPr/>
+        <w:t>[</w:t>
+      </w:r>
+      <w:r>
+        <w:t>FPGA</w:t>
+      </w:r>
+      <w:r>
+        <w:t xml:space="preserve"> </w:t>
+      </w:r>
+      <w:r>
+        <w:t>1.1.1</w:t>
+      </w:r>
+      <w:r>
+        <w:t>]</w:t>
+      </w:r>
+      <w:r>
+        <w:t xml:space="preserve"> </w:t>
+      </w:r>
+      <w:r>
+        <w:t xml:space="preserve">The code required for a given FPGA task </w:t>
+      </w:r>
+      <w:r>
+        <w:rPr>
+          <w:b/>
+        </w:rPr>
+        <w:t>SHALL</w:t>
+      </w:r>
+      <w:r>
+        <w:t xml:space="preserve"> be contained in one VI. </w:t>
+      </w:r>
+    </w:p>
+    <w:p>
+      <w:r>
+        <w:t>[FPGA</w:t>
+      </w:r>
+      <w:r>
+        <w:t xml:space="preserve"> 1.</w:t>
+      </w:r>
+      <w:r>
+        <w:t>1.</w:t>
+      </w:r>
+      <w:r>
+        <w:t>2</w:t>
+      </w:r>
+      <w:r>
         <w:t xml:space="preserve">] </w:t>
       </w:r>
       <w:r>
-        <w:rPr/>
-        <w:t xml:space="preserve">Code </w:t>
-      </w:r>
-      <w:r>
-        <w:rPr/>
-        <w:t>Modularity</w:t>
-      </w:r>
-      <w:commentRangeStart w:id="971618796"/>
-      <w:commentRangeEnd w:id="971618796"/>
-      <w:r>
-        <w:rPr>
-          <w:rStyle w:val="CommentReference"/>
-        </w:rPr>
-        <w:commentReference w:id="971618796"/>
-      </w:r>
-    </w:p>
-    <w:p>
-      <w:r>
-        <w:t xml:space="preserve">To ensure that the </w:t>
-      </w:r>
-      <w:r>
-        <w:rPr>
-          <w:b/>
-        </w:rPr>
-        <w:t>FPGA D</w:t>
-      </w:r>
-      <w:r>
-        <w:rPr>
-          <w:b/>
-        </w:rPr>
-        <w:t xml:space="preserve">eveloper’s </w:t>
-      </w:r>
-      <w:r>
-        <w:t xml:space="preserve">code is easily integrated by the </w:t>
+        <w:t xml:space="preserve">FPGA </w:t>
+      </w:r>
+      <w:r>
+        <w:t xml:space="preserve">Controls accessible by the </w:t>
+      </w:r>
+      <w:r>
+        <w:rPr>
+          <w:b/>
+        </w:rPr>
+        <w:t>User</w:t>
+      </w:r>
+      <w:r>
+        <w:t xml:space="preserve"> </w:t>
+      </w:r>
+      <w:r>
+        <w:rPr>
+          <w:b/>
+        </w:rPr>
+        <w:t>SHALL</w:t>
+      </w:r>
+      <w:r>
+        <w:t xml:space="preserve"> provide an input on the VI</w:t>
+      </w:r>
+      <w:r>
+        <w:t>’s Connector Pane</w:t>
+      </w:r>
+      <w:r>
+        <w:t>.</w:t>
+      </w:r>
+    </w:p>
+    <w:p>
+      <w:r>
+        <w:t xml:space="preserve">[FPGA 1.1.3] FPGA Resources intended to be chosen by the </w:t>
       </w:r>
       <w:r>
         <w:rPr>
@@ -795,111 +697,15 @@
         <w:t>Integrator</w:t>
       </w:r>
       <w:r>
-        <w:t>:</w:t>
-      </w:r>
-    </w:p>
-    <w:p>
-      <w:r>
         <w:t xml:space="preserve"> </w:t>
       </w:r>
       <w:r>
-        <w:t>[</w:t>
-      </w:r>
-      <w:r>
-        <w:t>FPGA</w:t>
-      </w:r>
-      <w:r>
-        <w:t xml:space="preserve"> </w:t>
-      </w:r>
-      <w:r>
-        <w:t>1.1.1</w:t>
-      </w:r>
-      <w:r>
-        <w:t>]</w:t>
-      </w:r>
-      <w:r>
-        <w:t xml:space="preserve"> </w:t>
-      </w:r>
-      <w:r>
-        <w:t xml:space="preserve">The code required for a given FPGA task </w:t>
-      </w:r>
-      <w:r>
         <w:rPr>
           <w:b/>
         </w:rPr>
         <w:t>SHALL</w:t>
       </w:r>
       <w:r>
-        <w:t xml:space="preserve"> be contained in one VI. </w:t>
-      </w:r>
-    </w:p>
-    <w:p>
-      <w:r>
-        <w:t>[FPGA</w:t>
-      </w:r>
-      <w:r>
-        <w:t xml:space="preserve"> 1.</w:t>
-      </w:r>
-      <w:r>
-        <w:t>1.</w:t>
-      </w:r>
-      <w:r>
-        <w:t>2</w:t>
-      </w:r>
-      <w:r>
-        <w:t xml:space="preserve">] </w:t>
-      </w:r>
-      <w:r>
-        <w:t xml:space="preserve">FPGA </w:t>
-      </w:r>
-      <w:r>
-        <w:t xml:space="preserve">Controls accessible by the </w:t>
-      </w:r>
-      <w:r>
-        <w:rPr>
-          <w:b/>
-        </w:rPr>
-        <w:t>User</w:t>
-      </w:r>
-      <w:r>
-        <w:t xml:space="preserve"> </w:t>
-      </w:r>
-      <w:r>
-        <w:rPr>
-          <w:b/>
-        </w:rPr>
-        <w:t>SHALL</w:t>
-      </w:r>
-      <w:r>
-        <w:t xml:space="preserve"> provide an input on the VI</w:t>
-      </w:r>
-      <w:r>
-        <w:t>’s Connector Pane</w:t>
-      </w:r>
-      <w:r>
-        <w:t>.</w:t>
-      </w:r>
-    </w:p>
-    <w:p>
-      <w:r>
-        <w:t xml:space="preserve">[FPGA 1.1.3] FPGA Resources intended to be chosen by the </w:t>
-      </w:r>
-      <w:r>
-        <w:rPr>
-          <w:b/>
-        </w:rPr>
-        <w:t>Integrator</w:t>
-      </w:r>
-      <w:r>
-        <w:t xml:space="preserve"> </w:t>
-      </w:r>
-      <w:r>
-        <w:rPr>
-          <w:b/>
-        </w:rPr>
-        <w:t>SHALL</w:t>
-      </w:r>
-      <w:r>
         <w:t xml:space="preserve"> provide an input on the VI’s Connector Pane.</w:t>
       </w:r>
     </w:p>
@@ -953,45 +759,19 @@
         <w:t>[FPGA 1.2] Grouping</w:t>
       </w:r>
     </w:p>
-    <w:p w14:noSpellErr="1">
-      <w:commentRangeStart w:id="1239013214"/>
-      <w:r>
-        <w:rPr/>
-        <w:t>[FPGA 1.2.1] To pro</w:t>
-      </w:r>
-      <w:r>
-        <w:rPr/>
-        <w:t>vide bu</w:t>
-      </w:r>
-      <w:r>
-        <w:rPr/>
-        <w:t>ses or logical groups of channels</w:t>
-      </w:r>
-      <w:r>
-        <w:rPr/>
-        <w:t>,</w:t>
-      </w:r>
-      <w:r>
-        <w:rPr/>
-        <w:t xml:space="preserve"> related or similar resources </w:t>
-      </w:r>
-      <w:r>
-        <w:rPr>
-          <w:b w:val="1"/>
-          <w:bCs w:val="1"/>
+    <w:p>
+      <w:r>
+        <w:t xml:space="preserve">[FPGA 1.2.1] To provide buses or logical groups of channels, related or similar resources </w:t>
+      </w:r>
+      <w:r>
+        <w:rPr>
+          <w:b/>
+          <w:bCs/>
         </w:rPr>
         <w:t>MAY</w:t>
       </w:r>
       <w:r>
-        <w:rPr/>
         <w:t xml:space="preserve"> be grouped together in a cluster.</w:t>
-      </w:r>
-      <w:commentRangeEnd w:id="1239013214"/>
-      <w:r>
-        <w:rPr>
-          <w:rStyle w:val="CommentReference"/>
-        </w:rPr>
-        <w:commentReference w:id="1239013214"/>
       </w:r>
     </w:p>
     <w:p>
@@ -1190,9 +970,6 @@
           <w:numId w:val="2"/>
         </w:numPr>
       </w:pPr>
-      <w:commentRangeStart w:id="17"/>
-      <w:commentRangeStart w:id="18"/>
-      <w:commentRangeStart w:id="19"/>
       <w:r>
         <w:t xml:space="preserve">NOTE: This name is not the name used by the resource manager, but is provided as a suggestion to the </w:t>
       </w:r>
@@ -1211,27 +988,6 @@
       <w:r>
         <w:t>.</w:t>
       </w:r>
-      <w:commentRangeEnd w:id="17"/>
-      <w:r>
-        <w:rPr>
-          <w:rStyle w:val="CommentReference"/>
-        </w:rPr>
-        <w:commentReference w:id="17"/>
-      </w:r>
-      <w:commentRangeEnd w:id="18"/>
-      <w:r>
-        <w:rPr>
-          <w:rStyle w:val="CommentReference"/>
-        </w:rPr>
-        <w:commentReference w:id="18"/>
-      </w:r>
-      <w:commentRangeEnd w:id="19"/>
-      <w:r>
-        <w:rPr>
-          <w:rStyle w:val="CommentReference"/>
-        </w:rPr>
-        <w:commentReference w:id="19"/>
-      </w:r>
     </w:p>
     <w:p>
       <w:r>
@@ -1264,7 +1020,7 @@
     <w:p>
       <w:pPr>
         <w:rPr>
-          <w:rFonts w:asciiTheme="majorHAnsi" w:hAnsiTheme="majorHAnsi" w:eastAsiaTheme="majorEastAsia" w:cstheme="majorBidi"/>
+          <w:rFonts w:asciiTheme="majorHAnsi" w:eastAsiaTheme="majorEastAsia" w:hAnsiTheme="majorHAnsi" w:cstheme="majorBidi"/>
           <w:color w:val="2F5496" w:themeColor="accent1" w:themeShade="BF"/>
           <w:sz w:val="26"/>
           <w:szCs w:val="26"/>
@@ -1306,10 +1062,6 @@
       </w:r>
     </w:p>
     <w:p>
-      <w:commentRangeStart w:id="20"/>
-      <w:commentRangeStart w:id="21"/>
-      <w:commentRangeStart w:id="22"/>
-      <w:commentRangeStart w:id="23"/>
       <w:r>
         <w:t xml:space="preserve">[FPGA 2.1.2] The FPGA VI </w:t>
       </w:r>
@@ -1322,13 +1074,6 @@
       <w:r>
         <w:t xml:space="preserve"> contain a top-level loop</w:t>
       </w:r>
-      <w:commentRangeEnd w:id="20"/>
-      <w:r>
-        <w:rPr>
-          <w:rStyle w:val="CommentReference"/>
-        </w:rPr>
-        <w:commentReference w:id="20"/>
-      </w:r>
     </w:p>
     <w:p>
       <w:r>
@@ -1343,27 +1088,6 @@
       <w:r>
         <w:t xml:space="preserve"> use </w:t>
       </w:r>
-      <w:commentRangeEnd w:id="21"/>
-      <w:r>
-        <w:rPr>
-          <w:rStyle w:val="CommentReference"/>
-        </w:rPr>
-        <w:commentReference w:id="21"/>
-      </w:r>
-      <w:commentRangeEnd w:id="22"/>
-      <w:r>
-        <w:rPr>
-          <w:rStyle w:val="CommentReference"/>
-        </w:rPr>
-        <w:commentReference w:id="22"/>
-      </w:r>
-      <w:commentRangeEnd w:id="23"/>
-      <w:r>
-        <w:rPr>
-          <w:rStyle w:val="CommentReference"/>
-        </w:rPr>
-        <w:commentReference w:id="23"/>
-      </w:r>
       <w:r>
         <w:t>any shared DMA FIFOs</w:t>
       </w:r>
@@ -1372,7 +1096,7 @@
     <w:p>
       <w:pPr>
         <w:rPr>
-          <w:rFonts w:asciiTheme="majorHAnsi" w:hAnsiTheme="majorHAnsi" w:eastAsiaTheme="majorEastAsia" w:cstheme="majorBidi"/>
+          <w:rFonts w:asciiTheme="majorHAnsi" w:eastAsiaTheme="majorEastAsia" w:hAnsiTheme="majorHAnsi" w:cstheme="majorBidi"/>
           <w:color w:val="2F5496" w:themeColor="accent1" w:themeShade="BF"/>
           <w:sz w:val="26"/>
           <w:szCs w:val="26"/>
@@ -1428,20 +1152,10 @@
         <w:t>Device Prefix</w:t>
       </w:r>
       <w:r>
-        <w:t>} main.vi”, e.g. “</w:t>
-      </w:r>
-      <w:proofErr w:type="spellStart"/>
-      <w:proofErr w:type="gramStart"/>
-      <w:r>
-        <w:t>NI.</w:t>
-      </w:r>
-      <w:r>
-        <w:t>myDevice</w:t>
-      </w:r>
-      <w:proofErr w:type="spellEnd"/>
-      <w:proofErr w:type="gramEnd"/>
-      <w:r>
-        <w:t xml:space="preserve"> main.vi”.</w:t>
+        <w:t>} main.vi”, e.g. “NI.</w:t>
+      </w:r>
+      <w:r>
+        <w:t>myDevice main.vi”.</w:t>
       </w:r>
     </w:p>
     <w:p>
@@ -1508,7 +1222,6 @@
       </w:r>
     </w:p>
     <w:p>
-      <w:commentRangeStart w:id="24"/>
       <w:r>
         <w:t>[FPGA 3.2</w:t>
       </w:r>
@@ -1535,13 +1248,6 @@
       </w:r>
       <w:r>
         <w:t>contact information</w:t>
-      </w:r>
-      <w:commentRangeEnd w:id="24"/>
-      <w:r>
-        <w:rPr>
-          <w:rStyle w:val="CommentReference"/>
-        </w:rPr>
-        <w:commentReference w:id="24"/>
       </w:r>
       <w:r>
         <w:t xml:space="preserve"> for support</w:t>
@@ -1651,7 +1357,7 @@
     <w:p>
       <w:pPr>
         <w:rPr>
-          <w:rFonts w:asciiTheme="majorHAnsi" w:hAnsiTheme="majorHAnsi" w:eastAsiaTheme="majorEastAsia" w:cstheme="majorBidi"/>
+          <w:rFonts w:asciiTheme="majorHAnsi" w:eastAsiaTheme="majorEastAsia" w:hAnsiTheme="majorHAnsi" w:cstheme="majorBidi"/>
           <w:color w:val="2F5496" w:themeColor="accent1" w:themeShade="BF"/>
           <w:sz w:val="26"/>
           <w:szCs w:val="26"/>
@@ -1665,8 +1371,6 @@
       <w:pPr>
         <w:pStyle w:val="Heading1"/>
       </w:pPr>
-      <w:commentRangeStart w:id="25"/>
-      <w:commentRangeStart w:id="26"/>
       <w:r>
         <w:lastRenderedPageBreak/>
         <w:t>Distributing Resource Manager-Compliant FPGA Code</w:t>
@@ -1697,15 +1401,7 @@
         <w:t xml:space="preserve"> to select a single item from the palette and get the engine VI and all the controls a</w:t>
       </w:r>
       <w:r>
-        <w:t xml:space="preserve">nd constants associated with it, as well as any Single-cycle timed loops, etc. that the FPGA VI may rely on for functionality. This will dramatically reduce the amount of effort to integrate </w:t>
-      </w:r>
-      <w:proofErr w:type="gramStart"/>
-      <w:r>
-        <w:t>several  FPGA</w:t>
-      </w:r>
-      <w:proofErr w:type="gramEnd"/>
-      <w:r>
-        <w:t xml:space="preserve"> VIs together, and should have the effect of reducing the support burden on the FPGA developer.</w:t>
+        <w:t>nd constants associated with it, as well as any Single-cycle timed loops, etc. that the FPGA VI may rely on for functionality. This will dramatically reduce the amount of effort to integrate several  FPGA VIs together, and should have the effect of reducing the support burden on the FPGA developer.</w:t>
       </w:r>
     </w:p>
     <w:p>
@@ -1723,7 +1419,7 @@
       <w:r>
         <w:t xml:space="preserve">xample of this is provided </w:t>
       </w:r>
-      <w:hyperlink w:history="1" r:id="rId12">
+      <w:hyperlink r:id="rId9" w:history="1">
         <w:r>
           <w:rPr>
             <w:rStyle w:val="Hyperlink"/>
@@ -1857,20 +1553,6 @@
       <w:r>
         <w:t xml:space="preserve"> be grouped together.</w:t>
       </w:r>
-      <w:commentRangeEnd w:id="25"/>
-      <w:r>
-        <w:rPr>
-          <w:rStyle w:val="CommentReference"/>
-        </w:rPr>
-        <w:commentReference w:id="25"/>
-      </w:r>
-      <w:commentRangeEnd w:id="26"/>
-      <w:r>
-        <w:rPr>
-          <w:rStyle w:val="CommentReference"/>
-        </w:rPr>
-        <w:commentReference w:id="26"/>
-      </w:r>
     </w:p>
     <w:p>
       <w:pPr>
@@ -1909,7 +1591,7 @@
     <w:p>
       <w:pPr>
         <w:rPr>
-          <w:rFonts w:asciiTheme="majorHAnsi" w:hAnsiTheme="majorHAnsi" w:eastAsiaTheme="majorEastAsia" w:cstheme="majorBidi"/>
+          <w:rFonts w:asciiTheme="majorHAnsi" w:eastAsiaTheme="majorEastAsia" w:hAnsiTheme="majorHAnsi" w:cstheme="majorBidi"/>
           <w:color w:val="2F5496" w:themeColor="accent1" w:themeShade="BF"/>
           <w:sz w:val="26"/>
           <w:szCs w:val="26"/>
@@ -1933,11 +1615,9 @@
       <w:r>
         <w:t xml:space="preserve">] Distributing </w:t>
       </w:r>
-      <w:proofErr w:type="gramStart"/>
       <w:r>
         <w:t>The</w:t>
       </w:r>
-      <w:proofErr w:type="gramEnd"/>
       <w:r>
         <w:t xml:space="preserve"> FPGA VI</w:t>
       </w:r>
@@ -1946,7 +1626,7 @@
       <w:r>
         <w:t xml:space="preserve">To ensure a uniform feel, all the VI packages should follow these guidelines. An example package is provided </w:t>
       </w:r>
-      <w:hyperlink w:history="1" r:id="rId13">
+      <w:hyperlink r:id="rId10" w:history="1">
         <w:r>
           <w:rPr>
             <w:rStyle w:val="Hyperlink"/>
@@ -2045,23 +1725,7 @@
           <w:b/>
           <w:i/>
         </w:rPr>
-        <w:t>iStand Custom Device Engines&gt;</w:t>
-      </w:r>
-      <w:proofErr w:type="gramStart"/>
-      <w:r>
-        <w:rPr>
-          <w:b/>
-          <w:i/>
-        </w:rPr>
-        <w:t>&gt;{</w:t>
-      </w:r>
-      <w:proofErr w:type="gramEnd"/>
-      <w:r>
-        <w:rPr>
-          <w:b/>
-          <w:i/>
-        </w:rPr>
-        <w:t>Company Name}</w:t>
+        <w:t>iStand Custom Device Engines&gt;&gt;{Company Name}</w:t>
       </w:r>
     </w:p>
     <w:p>
@@ -2102,7 +1766,7 @@
                     <pic:cNvPicPr/>
                   </pic:nvPicPr>
                   <pic:blipFill>
-                    <a:blip r:embed="rId14"/>
+                    <a:blip r:embed="rId11"/>
                     <a:stretch>
                       <a:fillRect/>
                     </a:stretch>
@@ -2126,7 +1790,7 @@
     <w:p>
       <w:pPr>
         <w:rPr>
-          <w:rFonts w:asciiTheme="majorHAnsi" w:hAnsiTheme="majorHAnsi" w:eastAsiaTheme="majorEastAsia" w:cstheme="majorBidi"/>
+          <w:rFonts w:asciiTheme="majorHAnsi" w:eastAsiaTheme="majorEastAsia" w:hAnsiTheme="majorHAnsi" w:cstheme="majorBidi"/>
           <w:color w:val="2F5496" w:themeColor="accent1" w:themeShade="BF"/>
           <w:sz w:val="32"/>
           <w:szCs w:val="32"/>
@@ -2244,20 +1908,7 @@
     </w:p>
     <w:p>
       <w:r>
-        <w:t xml:space="preserve">To make a new FPGA VI for deployment, an integrator will be required to combine FPGA VIs from FPGA Developers in to various loops and assign </w:t>
-      </w:r>
-      <w:proofErr w:type="spellStart"/>
-      <w:r>
-        <w:t>hw</w:t>
-      </w:r>
-      <w:proofErr w:type="spellEnd"/>
-      <w:r>
-        <w:t xml:space="preserve"> resources to them. </w:t>
-      </w:r>
-      <w:commentRangeStart w:id="27"/>
-      <w:commentRangeStart w:id="28"/>
-      <w:r>
-        <w:t xml:space="preserve">They </w:t>
+        <w:t xml:space="preserve">To make a new FPGA VI for deployment, an integrator will be required to combine FPGA VIs from FPGA Developers in to various loops and assign hw resources to them. They </w:t>
       </w:r>
       <w:r>
         <w:t xml:space="preserve">should avoid changing the naming scheme </w:t>
@@ -2265,20 +1916,8 @@
       <w:r>
         <w:t>of controls on the FP</w:t>
       </w:r>
-      <w:commentRangeEnd w:id="27"/>
-      <w:r>
-        <w:rPr>
-          <w:rStyle w:val="CommentReference"/>
-        </w:rPr>
-        <w:commentReference w:id="27"/>
-      </w:r>
-      <w:commentRangeEnd w:id="28"/>
-      <w:r>
-        <w:rPr>
-          <w:rStyle w:val="CommentReference"/>
-        </w:rPr>
-        <w:commentReference w:id="28"/>
-      </w:r>
+      <w:bookmarkStart w:id="2" w:name="_GoBack"/>
+      <w:bookmarkEnd w:id="2"/>
       <w:r>
         <w:t>, as these are what the resource manager uses for filtering.</w:t>
       </w:r>
@@ -2290,79 +1929,24 @@
       </w:r>
       <w:r>
         <w:br/>
-      </w:r>
-      <w:proofErr w:type="spellStart"/>
-      <w:r>
-        <w:t>NI.myDevice.Serial</w:t>
-      </w:r>
-      <w:proofErr w:type="spellEnd"/>
-      <w:r>
-        <w:t xml:space="preserve"> Interface </w:t>
-      </w:r>
-      <w:proofErr w:type="gramStart"/>
-      <w:r>
-        <w:t>0.TX</w:t>
-      </w:r>
-      <w:proofErr w:type="gramEnd"/>
-    </w:p>
-    <w:p>
-      <w:proofErr w:type="spellStart"/>
-      <w:proofErr w:type="gramStart"/>
-      <w:r>
-        <w:t>NI.myDevice</w:t>
-      </w:r>
-      <w:proofErr w:type="spellEnd"/>
-      <w:proofErr w:type="gramEnd"/>
-      <w:r>
-        <w:t xml:space="preserve">. Serial Interface </w:t>
-      </w:r>
-      <w:proofErr w:type="gramStart"/>
-      <w:r>
-        <w:t>1</w:t>
+        <w:t>NI.myDevice.Serial Interface 0.TX</w:t>
+      </w:r>
+    </w:p>
+    <w:p>
+      <w:r>
+        <w:t>NI.myDevice. Serial Interface 1</w:t>
       </w:r>
       <w:r>
         <w:t>.TX</w:t>
       </w:r>
-      <w:proofErr w:type="gramEnd"/>
     </w:p>
     <w:p/>
     <w:p>
       <w:r>
         <w:t xml:space="preserve">rather than </w:t>
       </w:r>
-      <w:proofErr w:type="spellStart"/>
-      <w:proofErr w:type="gramStart"/>
-      <w:r>
-        <w:t>NI.myDevice.Serial</w:t>
-      </w:r>
-      <w:proofErr w:type="spellEnd"/>
-      <w:proofErr w:type="gramEnd"/>
-      <w:r>
-        <w:t xml:space="preserve"> </w:t>
-      </w:r>
-      <w:proofErr w:type="spellStart"/>
-      <w:r>
-        <w:t>Interface.TX</w:t>
-      </w:r>
-      <w:proofErr w:type="spellEnd"/>
-      <w:r>
-        <w:t xml:space="preserve"> and </w:t>
-      </w:r>
-      <w:proofErr w:type="spellStart"/>
-      <w:r>
-        <w:t>NI.myDevice.Serial</w:t>
-      </w:r>
-      <w:proofErr w:type="spellEnd"/>
-      <w:r>
-        <w:t xml:space="preserve"> </w:t>
-      </w:r>
-      <w:proofErr w:type="spellStart"/>
-      <w:r>
-        <w:t>Interface.TX</w:t>
-      </w:r>
-      <w:proofErr w:type="spellEnd"/>
-      <w:r>
-        <w:t xml:space="preserve"> 1</w:t>
+      <w:r>
+        <w:t>NI.myDevice.Serial Interface.TX and NI.myDevice.Serial Interface.TX 1</w:t>
       </w:r>
     </w:p>
     <w:p>
@@ -2393,25 +1977,14 @@
       </w:r>
     </w:p>
     <w:p>
-      <w:commentRangeStart w:id="29"/>
       <w:r>
         <w:t xml:space="preserve">There will be a common selection method available across Custom Devices that use the Resource Manager that will provide filtering, and only show controls and resources that are compatible with the </w:t>
       </w:r>
       <w:r>
         <w:t>Custom Device in question and not in use.</w:t>
       </w:r>
-      <w:commentRangeEnd w:id="29"/>
-      <w:r>
-        <w:rPr>
-          <w:rStyle w:val="CommentReference"/>
-        </w:rPr>
-        <w:commentReference w:id="29"/>
-      </w:r>
-    </w:p>
-    <w:p>
-      <w:bookmarkStart w:name="_GoBack" w:id="30"/>
-    </w:p>
-    <w:bookmarkEnd w:id="30"/>
+    </w:p>
+    <w:p/>
     <w:p>
       <w:r>
         <w:t>In the engine, there will be two primary VIs:</w:t>
@@ -2421,8 +1994,6 @@
       </w:r>
       <w:r>
         <w:br/>
-      </w:r>
-      <w:r>
         <w:t>Get Reference: Gets a reference to the RIO Device that is assigned to this CD instance.</w:t>
       </w:r>
     </w:p>
@@ -2432,676 +2003,13 @@
       </w:r>
     </w:p>
     <w:sectPr>
-      <w:pgSz w:w="12240" w:h="15840" w:orient="portrait"/>
+      <w:pgSz w:w="12240" w:h="15840"/>
       <w:pgMar w:top="1440" w:right="1440" w:bottom="1440" w:left="1440" w:header="720" w:footer="720" w:gutter="0"/>
       <w:cols w:space="720"/>
       <w:docGrid w:linePitch="360"/>
     </w:sectPr>
   </w:body>
 </w:document>
-</file>
-
-<file path=word/comments.xml><?xml version="1.0" encoding="utf-8"?>
-<w:comments xmlns:wpc="http://schemas.microsoft.com/office/word/2010/wordprocessingCanvas" xmlns:cx="http://schemas.microsoft.com/office/drawing/2014/chartex" xmlns:cx1="http://schemas.microsoft.com/office/drawing/2015/9/8/chartex" xmlns:cx2="http://schemas.microsoft.com/office/drawing/2015/10/21/chartex" xmlns:cx3="http://schemas.microsoft.com/office/drawing/2016/5/9/chartex" xmlns:cx4="http://schemas.microsoft.com/office/drawing/2016/5/10/chartex" xmlns:cx5="http://schemas.microsoft.com/office/drawing/2016/5/11/chartex" xmlns:cx6="http://schemas.microsoft.com/office/drawing/2016/5/12/chartex" xmlns:cx7="http://schemas.microsoft.com/office/drawing/2016/5/13/chartex" xmlns:cx8="http://schemas.microsoft.com/office/drawing/2016/5/14/chartex" xmlns:mc="http://schemas.openxmlformats.org/markup-compatibility/2006" xmlns:aink="http://schemas.microsoft.com/office/drawing/2016/ink" xmlns:am3d="http://schemas.microsoft.com/office/drawing/2017/model3d" xmlns:o="urn:schemas-microsoft-com:office:office" xmlns:r="http://schemas.openxmlformats.org/officeDocument/2006/relationships" xmlns:m="http://schemas.openxmlformats.org/officeDocument/2006/math" xmlns:v="urn:schemas-microsoft-com:vml" xmlns:wp14="http://schemas.microsoft.com/office/word/2010/wordprocessingDrawing" xmlns:wp="http://schemas.openxmlformats.org/drawingml/2006/wordprocessingDrawing" xmlns:w10="urn:schemas-microsoft-com:office:word" xmlns:w="http://schemas.openxmlformats.org/wordprocessingml/2006/main" xmlns:w14="http://schemas.microsoft.com/office/word/2010/wordml" xmlns:w15="http://schemas.microsoft.com/office/word/2012/wordml" xmlns:w16cid="http://schemas.microsoft.com/office/word/2016/wordml/cid" xmlns:w16se="http://schemas.microsoft.com/office/word/2015/wordml/symex" xmlns:wpg="http://schemas.microsoft.com/office/word/2010/wordprocessingGroup" xmlns:wpi="http://schemas.microsoft.com/office/word/2010/wordprocessingInk" xmlns:wne="http://schemas.microsoft.com/office/word/2006/wordml" xmlns:wps="http://schemas.microsoft.com/office/word/2010/wordprocessingShape" mc:Ignorable="w14 w15 w16se w16cid wp14">
-  <w:comment w:initials="BS" w:author="Burt Snover" w:date="2017-10-03T08:31:00Z" w:id="0">
-    <w:p>
-      <w:pPr>
-        <w:pStyle w:val="CommentText"/>
-      </w:pPr>
-      <w:r>
-        <w:rPr>
-          <w:rStyle w:val="CommentReference"/>
-        </w:rPr>
-        <w:annotationRef/>
-      </w:r>
-      <w:r>
-        <w:t xml:space="preserve">I’m worried the company ID may make prefixes too long. I would also expect device names to be unique. Partner feedback would be good here, but I think shorter may be better. </w:t>
-      </w:r>
-    </w:p>
-  </w:comment>
-  <w:comment w:initials="TB" w:author="Tanner Blair" w:date="2017-10-03T09:42:00Z" w:id="1">
-    <w:p>
-      <w:pPr>
-        <w:pStyle w:val="CommentText"/>
-      </w:pPr>
-      <w:r>
-        <w:rPr>
-          <w:rStyle w:val="CommentReference"/>
-        </w:rPr>
-        <w:annotationRef/>
-      </w:r>
-      <w:r>
-        <w:t>I’m good with that. I was trying to keep it consistent with the SLSC Capabilities file naming scheme, but I can see the merit in that.</w:t>
-      </w:r>
-    </w:p>
-  </w:comment>
-  <w:comment w:initials="BS" w:author="Burt Snover" w:date="2017-10-03T08:34:00Z" w:id="2">
-    <w:p>
-      <w:pPr>
-        <w:pStyle w:val="CommentText"/>
-      </w:pPr>
-      <w:r>
-        <w:rPr>
-          <w:rStyle w:val="CommentReference"/>
-        </w:rPr>
-        <w:annotationRef/>
-      </w:r>
-      <w:r>
-        <w:t>We also can’t forget about DMA FIFOs and other types of resources outside of I/O. DMA multiplexing is likely something that will come up that we should have an explicit strategy for (even if the strategy is that it is not supported).</w:t>
-      </w:r>
-    </w:p>
-  </w:comment>
-  <w:comment w:initials="TB" w:author="Tanner Blair" w:date="2017-10-03T09:51:00Z" w:id="3">
-    <w:p>
-      <w:pPr>
-        <w:pStyle w:val="CommentText"/>
-      </w:pPr>
-      <w:r>
-        <w:rPr>
-          <w:rStyle w:val="CommentReference"/>
-        </w:rPr>
-        <w:annotationRef/>
-      </w:r>
-      <w:r>
-        <w:t xml:space="preserve">#TODO Your IP can’t share DMA </w:t>
-      </w:r>
-      <w:proofErr w:type="gramStart"/>
-      <w:r>
-        <w:t>FIFOs .</w:t>
-      </w:r>
-      <w:proofErr w:type="gramEnd"/>
-      <w:r>
-        <w:t xml:space="preserve"> Need to research FIFO #s on an R-Series board</w:t>
-      </w:r>
-    </w:p>
-  </w:comment>
-  <w:comment w:initials="TB" w:author="Tanner Blair" w:date="2017-10-04T14:59:00Z" w:id="4">
-    <w:p>
-      <w:pPr>
-        <w:pStyle w:val="CommentText"/>
-      </w:pPr>
-      <w:r>
-        <w:rPr>
-          <w:rStyle w:val="CommentReference"/>
-        </w:rPr>
-        <w:annotationRef/>
-      </w:r>
-      <w:r>
-        <w:t xml:space="preserve">Added description, added new </w:t>
-      </w:r>
-      <w:proofErr w:type="spellStart"/>
-      <w:r>
-        <w:t>req</w:t>
-      </w:r>
-      <w:proofErr w:type="spellEnd"/>
-      <w:r>
-        <w:t xml:space="preserve"> to FPGA VI BD to make it clear you </w:t>
-      </w:r>
-      <w:proofErr w:type="spellStart"/>
-      <w:proofErr w:type="gramStart"/>
-      <w:r>
-        <w:t>cant</w:t>
-      </w:r>
-      <w:proofErr w:type="spellEnd"/>
-      <w:proofErr w:type="gramEnd"/>
-      <w:r>
-        <w:t>’ MUX DMAs.</w:t>
-      </w:r>
-    </w:p>
-  </w:comment>
-  <w:comment w:initials="BS" w:author="Burt Snover" w:date="2017-10-03T08:51:00Z" w:id="5">
-    <w:p>
-      <w:pPr>
-        <w:pStyle w:val="CommentText"/>
-      </w:pPr>
-      <w:r>
-        <w:rPr>
-          <w:rStyle w:val="CommentReference"/>
-        </w:rPr>
-        <w:annotationRef/>
-      </w:r>
-      <w:r>
-        <w:t xml:space="preserve">There was a specific issue that would happen all the time in motion where a crap ton of values where required for proper initialization and then never used again. Putting </w:t>
-      </w:r>
-      <w:proofErr w:type="gramStart"/>
-      <w:r>
-        <w:t>all of</w:t>
-      </w:r>
-      <w:proofErr w:type="gramEnd"/>
-      <w:r>
-        <w:t xml:space="preserve"> those values on the Front Panel quickly became the first place to look for optimization once the FPGA would no longer compile. I don’t know if this is something that we should worry about now, but there </w:t>
-      </w:r>
-      <w:r>
-        <w:t>may come a time when we need to differentiate between values used for initialization and values used during execution. The former can often be set more efficiently using a DMA FIFO or other mechanism instead of throwing everything up on the FP.</w:t>
-      </w:r>
-    </w:p>
-  </w:comment>
-  <w:comment w:initials="TB" w:author="Tanner Blair" w:date="2017-10-03T09:56:00Z" w:id="6">
-    <w:p>
-      <w:pPr>
-        <w:pStyle w:val="CommentText"/>
-      </w:pPr>
-      <w:r>
-        <w:rPr>
-          <w:rStyle w:val="CommentReference"/>
-        </w:rPr>
-        <w:annotationRef/>
-      </w:r>
-      <w:r>
-        <w:t>#TODO ask partners about resource constraints</w:t>
-      </w:r>
-    </w:p>
-  </w:comment>
-  <w:comment w:initials="BS" w:author="Burt Snover" w:date="2017-10-03T08:36:00Z" w:id="7">
-    <w:p>
-      <w:pPr>
-        <w:pStyle w:val="CommentText"/>
-      </w:pPr>
-      <w:r>
-        <w:rPr>
-          <w:rStyle w:val="CommentReference"/>
-        </w:rPr>
-        <w:annotationRef/>
-      </w:r>
-      <w:r>
-        <w:t>Shouldn’t this be where to go for support? It currently seems to imply a specific person’s email.</w:t>
-      </w:r>
-    </w:p>
-  </w:comment>
-  <w:comment w:initials="TB" w:author="Tanner Blair" w:date="2017-10-03T09:44:00Z" w:id="8">
-    <w:p>
-      <w:pPr>
-        <w:pStyle w:val="CommentText"/>
-      </w:pPr>
-      <w:r>
-        <w:rPr>
-          <w:rStyle w:val="CommentReference"/>
-        </w:rPr>
-        <w:annotationRef/>
-      </w:r>
-    </w:p>
-  </w:comment>
-  <w:comment w:initials="BS" w:author="Burt Snover" w:date="2017-10-03T08:37:00Z" w:id="9">
-    <w:p>
-      <w:pPr>
-        <w:pStyle w:val="CommentText"/>
-      </w:pPr>
-      <w:r>
-        <w:rPr>
-          <w:rStyle w:val="CommentReference"/>
-        </w:rPr>
-        <w:annotationRef/>
-      </w:r>
-      <w:r>
-        <w:t>Super picky here, but it would be good to use Required, Recommended, and Optional settings for the inputs here.</w:t>
-      </w:r>
-    </w:p>
-  </w:comment>
-  <w:comment w:initials="TB" w:author="Tanner Blair" w:date="2017-10-03T09:59:00Z" w:id="10">
-    <w:p>
-      <w:pPr>
-        <w:pStyle w:val="CommentText"/>
-      </w:pPr>
-      <w:r>
-        <w:rPr>
-          <w:rStyle w:val="CommentReference"/>
-        </w:rPr>
-        <w:annotationRef/>
-      </w:r>
-      <w:r>
-        <w:rPr>
-          <w:rStyle w:val="CommentReference"/>
-        </w:rPr>
-        <w:t>#TODO Partner feedback on how to handle recommended and optional</w:t>
-      </w:r>
-    </w:p>
-  </w:comment>
-  <w:comment w:initials="TB" w:author="Tanner Blair" w:date="2017-10-04T15:06:00Z" w:id="11">
-    <w:p>
-      <w:pPr>
-        <w:pStyle w:val="CommentText"/>
-      </w:pPr>
-      <w:r>
-        <w:rPr>
-          <w:rStyle w:val="CommentReference"/>
-        </w:rPr>
-        <w:annotationRef/>
-      </w:r>
-      <w:r>
-        <w:t>Added description at beginning of section.</w:t>
-      </w:r>
-    </w:p>
-  </w:comment>
-  <w:comment w:initials="TB" w:author="Tanner Blair" w:date="2017-10-04T15:07:00Z" w:id="12">
-    <w:p>
-      <w:pPr>
-        <w:pStyle w:val="CommentText"/>
-      </w:pPr>
-      <w:r>
-        <w:rPr>
-          <w:rStyle w:val="CommentReference"/>
-        </w:rPr>
-        <w:annotationRef/>
-      </w:r>
-      <w:r>
-        <w:t xml:space="preserve">Added </w:t>
-      </w:r>
-      <w:proofErr w:type="spellStart"/>
-      <w:r>
-        <w:t>reqs</w:t>
-      </w:r>
-      <w:proofErr w:type="spellEnd"/>
-      <w:r>
-        <w:t xml:space="preserve"> for control types</w:t>
-      </w:r>
-    </w:p>
-  </w:comment>
-  <w:comment w:initials="TB" w:author="Tanner Blair" w:date="2017-10-04T15:07:00Z" w:id="13">
-    <w:p>
-      <w:pPr>
-        <w:pStyle w:val="CommentText"/>
-      </w:pPr>
-      <w:r>
-        <w:rPr>
-          <w:rStyle w:val="CommentReference"/>
-        </w:rPr>
-        <w:annotationRef/>
-      </w:r>
-    </w:p>
-  </w:comment>
-  <w:comment w:initials="BS" w:author="Burt Snover" w:date="2017-10-03T08:39:00Z" w:id="14">
-    <w:p>
-      <w:pPr>
-        <w:pStyle w:val="CommentText"/>
-      </w:pPr>
-      <w:r>
-        <w:rPr>
-          <w:rStyle w:val="CommentReference"/>
-        </w:rPr>
-        <w:annotationRef/>
-      </w:r>
-      <w:proofErr w:type="gramStart"/>
-      <w:r>
-        <w:t>Again</w:t>
-      </w:r>
-      <w:proofErr w:type="gramEnd"/>
-      <w:r>
-        <w:t xml:space="preserve"> this is picky, but I feel documents like this often lose the forest for the trees. The main objective here is to allow IP to be duplicated and assigned to new resources without requiring any modification. </w:t>
-      </w:r>
-      <w:r>
-        <w:t xml:space="preserve">Most of the following supports that objective, but the end goal could be </w:t>
-      </w:r>
-      <w:proofErr w:type="gramStart"/>
-      <w:r>
-        <w:t>more clear</w:t>
-      </w:r>
-      <w:proofErr w:type="gramEnd"/>
-      <w:r>
-        <w:t>.</w:t>
-      </w:r>
-    </w:p>
-  </w:comment>
-  <w:comment w:initials="TB" w:author="Tanner Blair" w:date="2017-10-03T10:00:00Z" w:id="15">
-    <w:p>
-      <w:pPr>
-        <w:pStyle w:val="CommentText"/>
-      </w:pPr>
-      <w:r>
-        <w:rPr>
-          <w:rStyle w:val="CommentReference"/>
-        </w:rPr>
-        <w:annotationRef/>
-      </w:r>
-      <w:r>
-        <w:t>#TODO Provide overview of what the goal is.</w:t>
-      </w:r>
-    </w:p>
-  </w:comment>
-  <w:comment w:initials="TB" w:author="Tanner Blair" w:date="2017-10-04T15:08:00Z" w:id="16">
-    <w:p>
-      <w:pPr>
-        <w:pStyle w:val="CommentText"/>
-      </w:pPr>
-      <w:r>
-        <w:rPr>
-          <w:rStyle w:val="CommentReference"/>
-        </w:rPr>
-        <w:annotationRef/>
-      </w:r>
-      <w:r>
-        <w:t>Added intro to section that covers this.</w:t>
-      </w:r>
-    </w:p>
-  </w:comment>
-  <w:comment w:initials="BS" w:author="Burt Snover" w:date="2017-10-03T08:45:00Z" w:id="17">
-    <w:p>
-      <w:pPr>
-        <w:pStyle w:val="CommentText"/>
-      </w:pPr>
-      <w:r>
-        <w:rPr>
-          <w:rStyle w:val="CommentReference"/>
-        </w:rPr>
-        <w:annotationRef/>
-      </w:r>
-      <w:r>
-        <w:t>This is a good point that could possibly be brought up sooner. The name of controls in the IP is for the benefit of the integrator. The names that the integrator chooses to put on the Main FPGA VI are for the benefit of the FPGA resource manager and possibly the user. Ultimately it is the integrator names that matter, but the IP developer can make their job a whole lot easier.</w:t>
-      </w:r>
-    </w:p>
-  </w:comment>
-  <w:comment w:initials="TB" w:author="Tanner Blair" w:date="2017-10-03T10:01:00Z" w:id="18">
-    <w:p>
-      <w:pPr>
-        <w:pStyle w:val="CommentText"/>
-      </w:pPr>
-      <w:r>
-        <w:rPr>
-          <w:rStyle w:val="CommentReference"/>
-        </w:rPr>
-        <w:annotationRef/>
-      </w:r>
-      <w:r>
-        <w:t>#TODO include in overview</w:t>
-      </w:r>
-    </w:p>
-  </w:comment>
-  <w:comment w:initials="TB" w:author="Tanner Blair" w:date="2017-10-04T15:11:00Z" w:id="19">
-    <w:p>
-      <w:pPr>
-        <w:pStyle w:val="CommentText"/>
-      </w:pPr>
-      <w:r>
-        <w:rPr>
-          <w:rStyle w:val="CommentReference"/>
-        </w:rPr>
-        <w:annotationRef/>
-      </w:r>
-    </w:p>
-  </w:comment>
-  <w:comment w:initials="BS" w:author="Burt Snover" w:date="2017-10-03T08:48:00Z" w:id="20">
-    <w:p>
-      <w:pPr>
-        <w:pStyle w:val="CommentText"/>
-      </w:pPr>
-      <w:r>
-        <w:rPr>
-          <w:rStyle w:val="CommentReference"/>
-        </w:rPr>
-        <w:annotationRef/>
-      </w:r>
-      <w:r>
-        <w:t xml:space="preserve">We should probably recommend documenting what type of loop (regular or SCTL) the IP was designed to run in. If SCTL, also document the intended clock frequency. </w:t>
-      </w:r>
-    </w:p>
-  </w:comment>
-  <w:comment w:initials="TB" w:author="Tanner Blair" w:date="2017-10-03T10:01:00Z" w:id="21">
-    <w:p>
-      <w:pPr>
-        <w:pStyle w:val="CommentText"/>
-      </w:pPr>
-      <w:r>
-        <w:rPr>
-          <w:rStyle w:val="CommentReference"/>
-        </w:rPr>
-        <w:annotationRef/>
-      </w:r>
-      <w:r>
-        <w:t>Make it clear that the placer can have a loop, but the FPGA VI can’t. The placer can provide a loop.</w:t>
-      </w:r>
-    </w:p>
-  </w:comment>
-  <w:comment w:initials="TB" w:author="Tanner Blair" w:date="2017-10-04T15:11:00Z" w:id="22">
-    <w:p>
-      <w:pPr>
-        <w:pStyle w:val="CommentText"/>
-      </w:pPr>
-      <w:r>
-        <w:rPr>
-          <w:rStyle w:val="CommentReference"/>
-        </w:rPr>
-        <w:annotationRef/>
-      </w:r>
-      <w:r>
-        <w:t>Included in the overview.</w:t>
-      </w:r>
-    </w:p>
-  </w:comment>
-  <w:comment w:initials="TB" w:author="Tanner Blair" w:date="2017-10-04T15:11:00Z" w:id="23">
-    <w:p>
-      <w:pPr>
-        <w:pStyle w:val="CommentText"/>
-      </w:pPr>
-      <w:r>
-        <w:rPr>
-          <w:rStyle w:val="CommentReference"/>
-        </w:rPr>
-        <w:annotationRef/>
-      </w:r>
-    </w:p>
-  </w:comment>
-  <w:comment w:initials="BS" w:author="Burt Snover" w:date="2017-10-03T08:53:00Z" w:id="24">
-    <w:p>
-      <w:pPr>
-        <w:pStyle w:val="CommentText"/>
-      </w:pPr>
-      <w:r>
-        <w:rPr>
-          <w:rStyle w:val="CommentReference"/>
-        </w:rPr>
-        <w:annotationRef/>
-      </w:r>
-      <w:proofErr w:type="gramStart"/>
-      <w:r>
-        <w:t>Again</w:t>
-      </w:r>
-      <w:proofErr w:type="gramEnd"/>
-      <w:r>
-        <w:t xml:space="preserve"> change to support information here?</w:t>
-      </w:r>
-    </w:p>
-  </w:comment>
-  <w:comment w:initials="BS" w:author="Burt Snover" w:date="2017-10-03T08:55:00Z" w:id="25">
-    <w:p>
-      <w:pPr>
-        <w:pStyle w:val="CommentText"/>
-      </w:pPr>
-      <w:r>
-        <w:rPr>
-          <w:rStyle w:val="CommentReference"/>
-        </w:rPr>
-        <w:annotationRef/>
-      </w:r>
-      <w:r>
-        <w:t>This makes perfect sense to me and would obviously make things easier, but I am a little worried that partners won’t see this as having a high ROI. How much time will this extra work really save integrators and why should the IP developer care? I’m not saying it’s a bad idea, just that we may need to be prepared to pitch its value.</w:t>
-      </w:r>
-    </w:p>
-  </w:comment>
-  <w:comment w:initials="TB" w:author="Tanner Blair" w:date="2017-10-03T10:04:00Z" w:id="26">
-    <w:p>
-      <w:pPr>
-        <w:pStyle w:val="CommentText"/>
-      </w:pPr>
-      <w:r>
-        <w:rPr>
-          <w:rStyle w:val="CommentReference"/>
-        </w:rPr>
-        <w:annotationRef/>
-      </w:r>
-      <w:r>
-        <w:t>Add overview of the value of the placer VI</w:t>
-      </w:r>
-    </w:p>
-  </w:comment>
-  <w:comment w:initials="BS" w:author="Burt Snover" w:date="2017-10-03T08:57:00Z" w:id="27">
-    <w:p>
-      <w:pPr>
-        <w:pStyle w:val="CommentText"/>
-      </w:pPr>
-      <w:r>
-        <w:rPr>
-          <w:rStyle w:val="CommentReference"/>
-        </w:rPr>
-        <w:annotationRef/>
-      </w:r>
-      <w:r>
-        <w:t xml:space="preserve">What if you drop the same IP down twice? Don’t you have to change the device name for the second instance in that case? This will be one of the most common use cases, so it may be good to call it out explicitly. </w:t>
-      </w:r>
-    </w:p>
-  </w:comment>
-  <w:comment w:initials="TB" w:author="Tanner Blair" w:date="2017-10-03T10:06:00Z" w:id="28">
-    <w:p>
-      <w:pPr>
-        <w:pStyle w:val="CommentText"/>
-      </w:pPr>
-      <w:r>
-        <w:rPr>
-          <w:rStyle w:val="CommentReference"/>
-        </w:rPr>
-        <w:annotationRef/>
-      </w:r>
-      <w:r>
-        <w:t>Should avoid changing scheme, but should change to diff between resources.</w:t>
-      </w:r>
-    </w:p>
-  </w:comment>
-  <w:comment w:initials="BS" w:author="Burt Snover" w:date="2017-10-03T08:58:00Z" w:id="29">
-    <w:p>
-      <w:pPr>
-        <w:pStyle w:val="CommentText"/>
-      </w:pPr>
-      <w:r>
-        <w:rPr>
-          <w:rStyle w:val="CommentReference"/>
-        </w:rPr>
-        <w:annotationRef/>
-      </w:r>
-      <w:r>
-        <w:t>I know this document is in work, but it would be awesome if we had a rough idea of what the API would look like and what code was required to support this in the Custom Device. If we show it to the partners and make it look simple, it should be easier to get them on board.</w:t>
-      </w:r>
-    </w:p>
-  </w:comment>
-  <w:comment w:initials="JP" w:author="Joel Peppler" w:date="2017-10-09T16:23:22" w:id="971618796">
-    <w:p>
-      <w:pPr>
-        <w:pStyle w:val="CommentText"/>
-      </w:pPr>
-      <w:r>
-        <w:rPr>
-          <w:rStyle w:val="CommentReference"/>
-        </w:rPr>
-        <w:annotationRef/>
-      </w:r>
-      <w:r>
-        <w:t>FPGA SHOULD include a NI.MyDevice.Version cluster with a string control named "Version" which has default value set to version of FPGA IP for checking if VS CD and FPGA IP are of compatible versions.</w:t>
-      </w:r>
-    </w:p>
-  </w:comment>
-  <w:comment w:initials="JP" w:author="Joel Peppler" w:date="2017-10-09T16:30:48" w:id="525710318">
-    <w:p>
-      <w:pPr>
-        <w:pStyle w:val="CommentText"/>
-      </w:pPr>
-      <w:r>
-        <w:rPr>
-          <w:rStyle w:val="CommentReference"/>
-        </w:rPr>
-        <w:annotationRef/>
-      </w:r>
-      <w:r>
-        <w:t>Registers/Memory/FIFOs that can't be dynamically created by the placer MUST have documentation stating required configuration on the control/constant. (e.g. allowed memory size of 2^14 or 2^16 only)</w:t>
-      </w:r>
-    </w:p>
-  </w:comment>
-  <w:comment w:initials="JP" w:author="Joel Peppler" w:date="2017-10-09T17:16:22" w:id="1239013214">
-    <w:p>
-      <w:pPr>
-        <w:pStyle w:val="CommentText"/>
-      </w:pPr>
-      <w:r>
-        <w:rPr>
-          <w:rStyle w:val="CommentReference"/>
-        </w:rPr>
-        <w:annotationRef/>
-      </w:r>
-      <w:r>
-        <w:t>We want to push the CD developer to group as many channels as make sense, and put them into a strict type def cluster. Then when their CD scans through the bitfile they can sort it based on the filtered name AND the cluster's sub-control data types AND names. We can break this into logical groups and then into config, input, output groups for each.</w:t>
-      </w:r>
-    </w:p>
-  </w:comment>
-</w:comments>
-</file>
-
-<file path=word/commentsExtended.xml><?xml version="1.0" encoding="utf-8"?>
-<w15:commentsEx xmlns:mc="http://schemas.openxmlformats.org/markup-compatibility/2006" xmlns:w15="http://schemas.microsoft.com/office/word/2012/wordml" mc:Ignorable="w15">
-  <w15:commentEx w15:done="0" w15:paraId="53FA282B"/>
-  <w15:commentEx w15:done="0" w15:paraId="3F27B5BD" w15:paraIdParent="53FA282B"/>
-  <w15:commentEx w15:done="1" w15:paraId="54E243A9"/>
-  <w15:commentEx w15:done="1" w15:paraId="192F0AB9" w15:paraIdParent="54E243A9"/>
-  <w15:commentEx w15:done="1" w15:paraId="3B035D98" w15:paraIdParent="54E243A9"/>
-  <w15:commentEx w15:done="0" w15:paraId="082607BD"/>
-  <w15:commentEx w15:done="0" w15:paraId="3A6E274D" w15:paraIdParent="082607BD"/>
-  <w15:commentEx w15:done="1" w15:paraId="08A164E8"/>
-  <w15:commentEx w15:done="1" w15:paraId="158C8A2E" w15:paraIdParent="08A164E8"/>
-  <w15:commentEx w15:done="1" w15:paraId="609CE4F8"/>
-  <w15:commentEx w15:done="1" w15:paraId="5768744E" w15:paraIdParent="609CE4F8"/>
-  <w15:commentEx w15:done="1" w15:paraId="6D71C3F5" w15:paraIdParent="609CE4F8"/>
-  <w15:commentEx w15:done="1" w15:paraId="32FF4337" w15:paraIdParent="609CE4F8"/>
-  <w15:commentEx w15:done="1" w15:paraId="4C5FEFB1" w15:paraIdParent="609CE4F8"/>
-  <w15:commentEx w15:done="1" w15:paraId="759393F0"/>
-  <w15:commentEx w15:done="1" w15:paraId="6B742587" w15:paraIdParent="759393F0"/>
-  <w15:commentEx w15:done="1" w15:paraId="06B0A122" w15:paraIdParent="759393F0"/>
-  <w15:commentEx w15:done="1" w15:paraId="19DDE592"/>
-  <w15:commentEx w15:done="1" w15:paraId="3B59DE3B" w15:paraIdParent="19DDE592"/>
-  <w15:commentEx w15:done="1" w15:paraId="2C70AEF8" w15:paraIdParent="19DDE592"/>
-  <w15:commentEx w15:done="0" w15:paraId="04FA838E"/>
-  <w15:commentEx w15:done="0" w15:paraId="2D307A6A" w15:paraIdParent="04FA838E"/>
-  <w15:commentEx w15:done="0" w15:paraId="4E636704" w15:paraIdParent="04FA838E"/>
-  <w15:commentEx w15:done="0" w15:paraId="77575F19" w15:paraIdParent="04FA838E"/>
-  <w15:commentEx w15:done="1" w15:paraId="5826EEF7"/>
-  <w15:commentEx w15:done="1" w15:paraId="314D839D"/>
-  <w15:commentEx w15:done="1" w15:paraId="1CC9E6B4" w15:paraIdParent="314D839D"/>
-  <w15:commentEx w15:done="1" w15:paraId="7B916921"/>
-  <w15:commentEx w15:done="1" w15:paraId="200376D3" w15:paraIdParent="7B916921"/>
-  <w15:commentEx w15:done="0" w15:paraId="73EA8E8B"/>
-  <w15:commentEx w15:done="0" w15:paraId="19A62F5A"/>
-  <w15:commentEx w15:done="0" w15:paraId="6EEE890B"/>
-  <w15:commentEx w15:done="0" w15:paraId="2A653A4C"/>
-</w15:commentsEx>
-</file>
-
-<file path=word/commentsIds.xml><?xml version="1.0" encoding="utf-8"?>
-<w16cid:commentsIds xmlns:wpc="http://schemas.microsoft.com/office/word/2010/wordprocessingCanvas" xmlns:cx="http://schemas.microsoft.com/office/drawing/2014/chartex" xmlns:cx1="http://schemas.microsoft.com/office/drawing/2015/9/8/chartex" xmlns:cx2="http://schemas.microsoft.com/office/drawing/2015/10/21/chartex" xmlns:cx3="http://schemas.microsoft.com/office/drawing/2016/5/9/chartex" xmlns:cx4="http://schemas.microsoft.com/office/drawing/2016/5/10/chartex" xmlns:cx5="http://schemas.microsoft.com/office/drawing/2016/5/11/chartex" xmlns:cx6="http://schemas.microsoft.com/office/drawing/2016/5/12/chartex" xmlns:cx7="http://schemas.microsoft.com/office/drawing/2016/5/13/chartex" xmlns:cx8="http://schemas.microsoft.com/office/drawing/2016/5/14/chartex" xmlns:mc="http://schemas.openxmlformats.org/markup-compatibility/2006" xmlns:aink="http://schemas.microsoft.com/office/drawing/2016/ink" xmlns:am3d="http://schemas.microsoft.com/office/drawing/2017/model3d" xmlns:o="urn:schemas-microsoft-com:office:office" xmlns:r="http://schemas.openxmlformats.org/officeDocument/2006/relationships" xmlns:m="http://schemas.openxmlformats.org/officeDocument/2006/math" xmlns:v="urn:schemas-microsoft-com:vml" xmlns:wp14="http://schemas.microsoft.com/office/word/2010/wordprocessingDrawing" xmlns:wp="http://schemas.openxmlformats.org/drawingml/2006/wordprocessingDrawing" xmlns:w10="urn:schemas-microsoft-com:office:word" xmlns:w="http://schemas.openxmlformats.org/wordprocessingml/2006/main" xmlns:w14="http://schemas.microsoft.com/office/word/2010/wordml" xmlns:w15="http://schemas.microsoft.com/office/word/2012/wordml" xmlns:w16cid="http://schemas.microsoft.com/office/word/2016/wordml/cid" xmlns:w16se="http://schemas.microsoft.com/office/word/2015/wordml/symex" xmlns:wpg="http://schemas.microsoft.com/office/word/2010/wordprocessingGroup" xmlns:wpi="http://schemas.microsoft.com/office/word/2010/wordprocessingInk" xmlns:wne="http://schemas.microsoft.com/office/word/2006/wordml" xmlns:wps="http://schemas.microsoft.com/office/word/2010/wordprocessingShape" mc:Ignorable="w14 w15 w16se w16cid wp14">
-  <w16cid:commentId w16cid:paraId="53FA282B" w16cid:durableId="1D7DD9FC"/>
-  <w16cid:commentId w16cid:paraId="3F27B5BD" w16cid:durableId="1D7DDA08"/>
-  <w16cid:commentId w16cid:paraId="54E243A9" w16cid:durableId="1D7DD9FD"/>
-  <w16cid:commentId w16cid:paraId="192F0AB9" w16cid:durableId="1D7DDC27"/>
-  <w16cid:commentId w16cid:paraId="3B035D98" w16cid:durableId="1D7F75B4"/>
-  <w16cid:commentId w16cid:paraId="082607BD" w16cid:durableId="1D7DD9FE"/>
-  <w16cid:commentId w16cid:paraId="3A6E274D" w16cid:durableId="1D7DDD44"/>
-  <w16cid:commentId w16cid:paraId="08A164E8" w16cid:durableId="1D7DD9FF"/>
-  <w16cid:commentId w16cid:paraId="158C8A2E" w16cid:durableId="1D7DDA68"/>
-  <w16cid:commentId w16cid:paraId="609CE4F8" w16cid:durableId="1D7DDA00"/>
-  <w16cid:commentId w16cid:paraId="5768744E" w16cid:durableId="1D7DDE05"/>
-  <w16cid:commentId w16cid:paraId="6D71C3F5" w16cid:durableId="1D7F7790"/>
-  <w16cid:commentId w16cid:paraId="32FF4337" w16cid:durableId="1D7F77BC"/>
-  <w16cid:commentId w16cid:paraId="4C5FEFB1" w16cid:durableId="1D7F77C9"/>
-  <w16cid:commentId w16cid:paraId="759393F0" w16cid:durableId="1D7DDA01"/>
-  <w16cid:commentId w16cid:paraId="6B742587" w16cid:durableId="1D7DDE36"/>
-  <w16cid:commentId w16cid:paraId="06B0A122" w16cid:durableId="1D7F7808"/>
-  <w16cid:commentId w16cid:paraId="19DDE592" w16cid:durableId="1D7DDA02"/>
-  <w16cid:commentId w16cid:paraId="3B59DE3B" w16cid:durableId="1D7DDE71"/>
-  <w16cid:commentId w16cid:paraId="2C70AEF8" w16cid:durableId="1D7F789D"/>
-  <w16cid:commentId w16cid:paraId="04FA838E" w16cid:durableId="1D7DDA03"/>
-  <w16cid:commentId w16cid:paraId="2D307A6A" w16cid:durableId="1D7DDE94"/>
-  <w16cid:commentId w16cid:paraId="4E636704" w16cid:durableId="1D7F78A8"/>
-  <w16cid:commentId w16cid:paraId="77575F19" w16cid:durableId="1D7F78B5"/>
-  <w16cid:commentId w16cid:paraId="5826EEF7" w16cid:durableId="1D7DDA04"/>
-  <w16cid:commentId w16cid:paraId="314D839D" w16cid:durableId="1D7DDA05"/>
-  <w16cid:commentId w16cid:paraId="1CC9E6B4" w16cid:durableId="1D7DDF11"/>
-  <w16cid:commentId w16cid:paraId="7B916921" w16cid:durableId="1D7DDA06"/>
-  <w16cid:commentId w16cid:paraId="200376D3" w16cid:durableId="1D7DDFAD"/>
-  <w16cid:commentId w16cid:paraId="73EA8E8B" w16cid:durableId="1D7DDA07"/>
-</w16cid:commentsIds>
 </file>
 
 <file path=word/numbering.xml><?xml version="1.0" encoding="utf-8"?>
@@ -3119,7 +2027,7 @@
         <w:ind w:left="720" w:hanging="360"/>
       </w:pPr>
       <w:rPr>
-        <w:rFonts w:hint="default" w:ascii="Symbol" w:hAnsi="Symbol"/>
+        <w:rFonts w:ascii="Symbol" w:hAnsi="Symbol" w:hint="default"/>
       </w:rPr>
     </w:lvl>
     <w:lvl w:ilvl="1" w:tplc="04090003" w:tentative="1">
@@ -3131,7 +2039,7 @@
         <w:ind w:left="1440" w:hanging="360"/>
       </w:pPr>
       <w:rPr>
-        <w:rFonts w:hint="default" w:ascii="Courier New" w:hAnsi="Courier New" w:cs="Courier New"/>
+        <w:rFonts w:ascii="Courier New" w:hAnsi="Courier New" w:cs="Courier New" w:hint="default"/>
       </w:rPr>
     </w:lvl>
     <w:lvl w:ilvl="2" w:tplc="04090005" w:tentative="1">
@@ -3143,7 +2051,7 @@
         <w:ind w:left="2160" w:hanging="360"/>
       </w:pPr>
       <w:rPr>
-        <w:rFonts w:hint="default" w:ascii="Wingdings" w:hAnsi="Wingdings"/>
+        <w:rFonts w:ascii="Wingdings" w:hAnsi="Wingdings" w:hint="default"/>
       </w:rPr>
     </w:lvl>
     <w:lvl w:ilvl="3" w:tplc="04090001" w:tentative="1">
@@ -3155,7 +2063,7 @@
         <w:ind w:left="2880" w:hanging="360"/>
       </w:pPr>
       <w:rPr>
-        <w:rFonts w:hint="default" w:ascii="Symbol" w:hAnsi="Symbol"/>
+        <w:rFonts w:ascii="Symbol" w:hAnsi="Symbol" w:hint="default"/>
       </w:rPr>
     </w:lvl>
     <w:lvl w:ilvl="4" w:tplc="04090003" w:tentative="1">
@@ -3167,7 +2075,7 @@
         <w:ind w:left="3600" w:hanging="360"/>
       </w:pPr>
       <w:rPr>
-        <w:rFonts w:hint="default" w:ascii="Courier New" w:hAnsi="Courier New" w:cs="Courier New"/>
+        <w:rFonts w:ascii="Courier New" w:hAnsi="Courier New" w:cs="Courier New" w:hint="default"/>
       </w:rPr>
     </w:lvl>
     <w:lvl w:ilvl="5" w:tplc="04090005" w:tentative="1">
@@ -3179,7 +2087,7 @@
         <w:ind w:left="4320" w:hanging="360"/>
       </w:pPr>
       <w:rPr>
-        <w:rFonts w:hint="default" w:ascii="Wingdings" w:hAnsi="Wingdings"/>
+        <w:rFonts w:ascii="Wingdings" w:hAnsi="Wingdings" w:hint="default"/>
       </w:rPr>
     </w:lvl>
     <w:lvl w:ilvl="6" w:tplc="04090001" w:tentative="1">
@@ -3191,7 +2099,7 @@
         <w:ind w:left="5040" w:hanging="360"/>
       </w:pPr>
       <w:rPr>
-        <w:rFonts w:hint="default" w:ascii="Symbol" w:hAnsi="Symbol"/>
+        <w:rFonts w:ascii="Symbol" w:hAnsi="Symbol" w:hint="default"/>
       </w:rPr>
     </w:lvl>
     <w:lvl w:ilvl="7" w:tplc="04090003" w:tentative="1">
@@ -3203,7 +2111,7 @@
         <w:ind w:left="5760" w:hanging="360"/>
       </w:pPr>
       <w:rPr>
-        <w:rFonts w:hint="default" w:ascii="Courier New" w:hAnsi="Courier New" w:cs="Courier New"/>
+        <w:rFonts w:ascii="Courier New" w:hAnsi="Courier New" w:cs="Courier New" w:hint="default"/>
       </w:rPr>
     </w:lvl>
     <w:lvl w:ilvl="8" w:tplc="04090005" w:tentative="1">
@@ -3215,7 +2123,7 @@
         <w:ind w:left="6480" w:hanging="360"/>
       </w:pPr>
       <w:rPr>
-        <w:rFonts w:hint="default" w:ascii="Wingdings" w:hAnsi="Wingdings"/>
+        <w:rFonts w:ascii="Wingdings" w:hAnsi="Wingdings" w:hint="default"/>
       </w:rPr>
     </w:lvl>
   </w:abstractNum>
@@ -3232,7 +2140,7 @@
         <w:ind w:left="720" w:hanging="360"/>
       </w:pPr>
       <w:rPr>
-        <w:rFonts w:hint="default" w:ascii="Symbol" w:hAnsi="Symbol"/>
+        <w:rFonts w:ascii="Symbol" w:hAnsi="Symbol" w:hint="default"/>
       </w:rPr>
     </w:lvl>
     <w:lvl w:ilvl="1" w:tplc="04090003" w:tentative="1">
@@ -3244,7 +2152,7 @@
         <w:ind w:left="1440" w:hanging="360"/>
       </w:pPr>
       <w:rPr>
-        <w:rFonts w:hint="default" w:ascii="Courier New" w:hAnsi="Courier New" w:cs="Courier New"/>
+        <w:rFonts w:ascii="Courier New" w:hAnsi="Courier New" w:cs="Courier New" w:hint="default"/>
       </w:rPr>
     </w:lvl>
     <w:lvl w:ilvl="2" w:tplc="04090005" w:tentative="1">
@@ -3256,7 +2164,7 @@
         <w:ind w:left="2160" w:hanging="360"/>
       </w:pPr>
       <w:rPr>
-        <w:rFonts w:hint="default" w:ascii="Wingdings" w:hAnsi="Wingdings"/>
+        <w:rFonts w:ascii="Wingdings" w:hAnsi="Wingdings" w:hint="default"/>
       </w:rPr>
     </w:lvl>
     <w:lvl w:ilvl="3" w:tplc="04090001" w:tentative="1">
@@ -3268,7 +2176,7 @@
         <w:ind w:left="2880" w:hanging="360"/>
       </w:pPr>
       <w:rPr>
-        <w:rFonts w:hint="default" w:ascii="Symbol" w:hAnsi="Symbol"/>
+        <w:rFonts w:ascii="Symbol" w:hAnsi="Symbol" w:hint="default"/>
       </w:rPr>
     </w:lvl>
     <w:lvl w:ilvl="4" w:tplc="04090003" w:tentative="1">
@@ -3280,7 +2188,7 @@
         <w:ind w:left="3600" w:hanging="360"/>
       </w:pPr>
       <w:rPr>
-        <w:rFonts w:hint="default" w:ascii="Courier New" w:hAnsi="Courier New" w:cs="Courier New"/>
+        <w:rFonts w:ascii="Courier New" w:hAnsi="Courier New" w:cs="Courier New" w:hint="default"/>
       </w:rPr>
     </w:lvl>
     <w:lvl w:ilvl="5" w:tplc="04090005" w:tentative="1">
@@ -3292,7 +2200,7 @@
         <w:ind w:left="4320" w:hanging="360"/>
       </w:pPr>
       <w:rPr>
-        <w:rFonts w:hint="default" w:ascii="Wingdings" w:hAnsi="Wingdings"/>
+        <w:rFonts w:ascii="Wingdings" w:hAnsi="Wingdings" w:hint="default"/>
       </w:rPr>
     </w:lvl>
     <w:lvl w:ilvl="6" w:tplc="04090001" w:tentative="1">
@@ -3304,7 +2212,7 @@
         <w:ind w:left="5040" w:hanging="360"/>
       </w:pPr>
       <w:rPr>
-        <w:rFonts w:hint="default" w:ascii="Symbol" w:hAnsi="Symbol"/>
+        <w:rFonts w:ascii="Symbol" w:hAnsi="Symbol" w:hint="default"/>
       </w:rPr>
     </w:lvl>
     <w:lvl w:ilvl="7" w:tplc="04090003" w:tentative="1">
@@ -3316,7 +2224,7 @@
         <w:ind w:left="5760" w:hanging="360"/>
       </w:pPr>
       <w:rPr>
-        <w:rFonts w:hint="default" w:ascii="Courier New" w:hAnsi="Courier New" w:cs="Courier New"/>
+        <w:rFonts w:ascii="Courier New" w:hAnsi="Courier New" w:cs="Courier New" w:hint="default"/>
       </w:rPr>
     </w:lvl>
     <w:lvl w:ilvl="8" w:tplc="04090005" w:tentative="1">
@@ -3328,7 +2236,7 @@
         <w:ind w:left="6480" w:hanging="360"/>
       </w:pPr>
       <w:rPr>
-        <w:rFonts w:hint="default" w:ascii="Wingdings" w:hAnsi="Wingdings"/>
+        <w:rFonts w:ascii="Wingdings" w:hAnsi="Wingdings" w:hint="default"/>
       </w:rPr>
     </w:lvl>
   </w:abstractNum>
@@ -3345,7 +2253,7 @@
         <w:ind w:left="720" w:hanging="360"/>
       </w:pPr>
       <w:rPr>
-        <w:rFonts w:hint="default" w:ascii="Symbol" w:hAnsi="Symbol"/>
+        <w:rFonts w:ascii="Symbol" w:hAnsi="Symbol" w:hint="default"/>
       </w:rPr>
     </w:lvl>
     <w:lvl w:ilvl="1" w:tplc="04090003" w:tentative="1">
@@ -3357,7 +2265,7 @@
         <w:ind w:left="1440" w:hanging="360"/>
       </w:pPr>
       <w:rPr>
-        <w:rFonts w:hint="default" w:ascii="Courier New" w:hAnsi="Courier New" w:cs="Courier New"/>
+        <w:rFonts w:ascii="Courier New" w:hAnsi="Courier New" w:cs="Courier New" w:hint="default"/>
       </w:rPr>
     </w:lvl>
     <w:lvl w:ilvl="2" w:tplc="04090005" w:tentative="1">
@@ -3369,7 +2277,7 @@
         <w:ind w:left="2160" w:hanging="360"/>
       </w:pPr>
       <w:rPr>
-        <w:rFonts w:hint="default" w:ascii="Wingdings" w:hAnsi="Wingdings"/>
+        <w:rFonts w:ascii="Wingdings" w:hAnsi="Wingdings" w:hint="default"/>
       </w:rPr>
     </w:lvl>
     <w:lvl w:ilvl="3" w:tplc="04090001" w:tentative="1">
@@ -3381,7 +2289,7 @@
         <w:ind w:left="2880" w:hanging="360"/>
       </w:pPr>
       <w:rPr>
-        <w:rFonts w:hint="default" w:ascii="Symbol" w:hAnsi="Symbol"/>
+        <w:rFonts w:ascii="Symbol" w:hAnsi="Symbol" w:hint="default"/>
       </w:rPr>
     </w:lvl>
     <w:lvl w:ilvl="4" w:tplc="04090003" w:tentative="1">
@@ -3393,7 +2301,7 @@
         <w:ind w:left="3600" w:hanging="360"/>
       </w:pPr>
       <w:rPr>
-        <w:rFonts w:hint="default" w:ascii="Courier New" w:hAnsi="Courier New" w:cs="Courier New"/>
+        <w:rFonts w:ascii="Courier New" w:hAnsi="Courier New" w:cs="Courier New" w:hint="default"/>
       </w:rPr>
     </w:lvl>
     <w:lvl w:ilvl="5" w:tplc="04090005" w:tentative="1">
@@ -3405,7 +2313,7 @@
         <w:ind w:left="4320" w:hanging="360"/>
       </w:pPr>
       <w:rPr>
-        <w:rFonts w:hint="default" w:ascii="Wingdings" w:hAnsi="Wingdings"/>
+        <w:rFonts w:ascii="Wingdings" w:hAnsi="Wingdings" w:hint="default"/>
       </w:rPr>
     </w:lvl>
     <w:lvl w:ilvl="6" w:tplc="04090001" w:tentative="1">
@@ -3417,7 +2325,7 @@
         <w:ind w:left="5040" w:hanging="360"/>
       </w:pPr>
       <w:rPr>
-        <w:rFonts w:hint="default" w:ascii="Symbol" w:hAnsi="Symbol"/>
+        <w:rFonts w:ascii="Symbol" w:hAnsi="Symbol" w:hint="default"/>
       </w:rPr>
     </w:lvl>
     <w:lvl w:ilvl="7" w:tplc="04090003" w:tentative="1">
@@ -3429,7 +2337,7 @@
         <w:ind w:left="5760" w:hanging="360"/>
       </w:pPr>
       <w:rPr>
-        <w:rFonts w:hint="default" w:ascii="Courier New" w:hAnsi="Courier New" w:cs="Courier New"/>
+        <w:rFonts w:ascii="Courier New" w:hAnsi="Courier New" w:cs="Courier New" w:hint="default"/>
       </w:rPr>
     </w:lvl>
     <w:lvl w:ilvl="8" w:tplc="04090005" w:tentative="1">
@@ -3441,7 +2349,7 @@
         <w:ind w:left="6480" w:hanging="360"/>
       </w:pPr>
       <w:rPr>
-        <w:rFonts w:hint="default" w:ascii="Wingdings" w:hAnsi="Wingdings"/>
+        <w:rFonts w:ascii="Wingdings" w:hAnsi="Wingdings" w:hint="default"/>
       </w:rPr>
     </w:lvl>
   </w:abstractNum>
@@ -3457,26 +2365,12 @@
 </w:numbering>
 </file>
 
-<file path=word/people.xml><?xml version="1.0" encoding="utf-8"?>
-<w15:people xmlns:mc="http://schemas.openxmlformats.org/markup-compatibility/2006" xmlns:w15="http://schemas.microsoft.com/office/word/2012/wordml" mc:Ignorable="w15">
-  <w15:person w15:author="Burt Snover">
-    <w15:presenceInfo w15:providerId="AD" w15:userId="S-1-5-21-4170831575-233351449-3708798867-23995"/>
-  </w15:person>
-  <w15:person w15:author="Tanner Blair">
-    <w15:presenceInfo w15:providerId="AD" w15:userId="S-1-5-21-4170831575-233351449-3708798867-68659"/>
-  </w15:person>
-  <w15:person w15:author="Joel Peppler">
-    <w15:presenceInfo w15:providerId="AD" w15:userId="100300008CF942AE@LIVE.COM"/>
-  </w15:person>
-</w15:people>
-</file>
-
 <file path=word/styles.xml><?xml version="1.0" encoding="utf-8"?>
-<w:styles xmlns:wp14="http://schemas.microsoft.com/office/word/2010/wordprocessingDrawing" xmlns:mc="http://schemas.openxmlformats.org/markup-compatibility/2006" xmlns:r="http://schemas.openxmlformats.org/officeDocument/2006/relationships" xmlns:w="http://schemas.openxmlformats.org/wordprocessingml/2006/main" xmlns:w14="http://schemas.microsoft.com/office/word/2010/wordml" xmlns:w15="http://schemas.microsoft.com/office/word/2012/wordml" xmlns:w16cid="http://schemas.microsoft.com/office/word/2016/wordml/cid" xmlns:w16se="http://schemas.microsoft.com/office/word/2015/wordml/symex" mc:Ignorable="w14 w15 w16se w16cid wp14">
+<w:styles xmlns:mc="http://schemas.openxmlformats.org/markup-compatibility/2006" xmlns:r="http://schemas.openxmlformats.org/officeDocument/2006/relationships" xmlns:w="http://schemas.openxmlformats.org/wordprocessingml/2006/main" xmlns:w14="http://schemas.microsoft.com/office/word/2010/wordml" xmlns:w15="http://schemas.microsoft.com/office/word/2012/wordml" xmlns:w16cid="http://schemas.microsoft.com/office/word/2016/wordml/cid" xmlns:w16se="http://schemas.microsoft.com/office/word/2015/wordml/symex" mc:Ignorable="w14 w15 w16se w16cid">
   <w:docDefaults>
     <w:rPrDefault>
       <w:rPr>
-        <w:rFonts w:asciiTheme="minorHAnsi" w:hAnsiTheme="minorHAnsi" w:eastAsiaTheme="minorHAnsi" w:cstheme="minorBidi"/>
+        <w:rFonts w:asciiTheme="minorHAnsi" w:eastAsiaTheme="minorHAnsi" w:hAnsiTheme="minorHAnsi" w:cstheme="minorBidi"/>
         <w:sz w:val="22"/>
         <w:szCs w:val="22"/>
         <w:lang w:val="en-US" w:eastAsia="en-US" w:bidi="ar-SA"/>
@@ -3491,14 +2385,14 @@
   <w:latentStyles w:defLockedState="0" w:defUIPriority="99" w:defSemiHidden="0" w:defUnhideWhenUsed="0" w:defQFormat="0" w:count="375">
     <w:lsdException w:name="Normal" w:uiPriority="0" w:qFormat="1"/>
     <w:lsdException w:name="heading 1" w:uiPriority="9" w:qFormat="1"/>
-    <w:lsdException w:name="heading 2" w:uiPriority="9" w:semiHidden="1" w:unhideWhenUsed="1" w:qFormat="1"/>
-    <w:lsdException w:name="heading 3" w:uiPriority="9" w:semiHidden="1" w:unhideWhenUsed="1" w:qFormat="1"/>
-    <w:lsdException w:name="heading 4" w:uiPriority="9" w:semiHidden="1" w:unhideWhenUsed="1" w:qFormat="1"/>
-    <w:lsdException w:name="heading 5" w:uiPriority="9" w:semiHidden="1" w:unhideWhenUsed="1" w:qFormat="1"/>
-    <w:lsdException w:name="heading 6" w:uiPriority="9" w:semiHidden="1" w:unhideWhenUsed="1" w:qFormat="1"/>
-    <w:lsdException w:name="heading 7" w:uiPriority="9" w:semiHidden="1" w:unhideWhenUsed="1" w:qFormat="1"/>
-    <w:lsdException w:name="heading 8" w:uiPriority="9" w:semiHidden="1" w:unhideWhenUsed="1" w:qFormat="1"/>
-    <w:lsdException w:name="heading 9" w:uiPriority="9" w:semiHidden="1" w:unhideWhenUsed="1" w:qFormat="1"/>
+    <w:lsdException w:name="heading 2" w:semiHidden="1" w:uiPriority="9" w:unhideWhenUsed="1" w:qFormat="1"/>
+    <w:lsdException w:name="heading 3" w:semiHidden="1" w:uiPriority="9" w:unhideWhenUsed="1" w:qFormat="1"/>
+    <w:lsdException w:name="heading 4" w:semiHidden="1" w:uiPriority="9" w:unhideWhenUsed="1" w:qFormat="1"/>
+    <w:lsdException w:name="heading 5" w:semiHidden="1" w:uiPriority="9" w:unhideWhenUsed="1" w:qFormat="1"/>
+    <w:lsdException w:name="heading 6" w:semiHidden="1" w:uiPriority="9" w:unhideWhenUsed="1" w:qFormat="1"/>
+    <w:lsdException w:name="heading 7" w:semiHidden="1" w:uiPriority="9" w:unhideWhenUsed="1" w:qFormat="1"/>
+    <w:lsdException w:name="heading 8" w:semiHidden="1" w:uiPriority="9" w:unhideWhenUsed="1" w:qFormat="1"/>
+    <w:lsdException w:name="heading 9" w:semiHidden="1" w:uiPriority="9" w:unhideWhenUsed="1" w:qFormat="1"/>
     <w:lsdException w:name="index 1" w:semiHidden="1" w:unhideWhenUsed="1"/>
     <w:lsdException w:name="index 2" w:semiHidden="1" w:unhideWhenUsed="1"/>
     <w:lsdException w:name="index 3" w:semiHidden="1" w:unhideWhenUsed="1"/>
@@ -3508,22 +2402,22 @@
     <w:lsdException w:name="index 7" w:semiHidden="1" w:unhideWhenUsed="1"/>
     <w:lsdException w:name="index 8" w:semiHidden="1" w:unhideWhenUsed="1"/>
     <w:lsdException w:name="index 9" w:semiHidden="1" w:unhideWhenUsed="1"/>
-    <w:lsdException w:name="toc 1" w:uiPriority="39" w:semiHidden="1" w:unhideWhenUsed="1"/>
-    <w:lsdException w:name="toc 2" w:uiPriority="39" w:semiHidden="1" w:unhideWhenUsed="1"/>
-    <w:lsdException w:name="toc 3" w:uiPriority="39" w:semiHidden="1" w:unhideWhenUsed="1"/>
-    <w:lsdException w:name="toc 4" w:uiPriority="39" w:semiHidden="1" w:unhideWhenUsed="1"/>
-    <w:lsdException w:name="toc 5" w:uiPriority="39" w:semiHidden="1" w:unhideWhenUsed="1"/>
-    <w:lsdException w:name="toc 6" w:uiPriority="39" w:semiHidden="1" w:unhideWhenUsed="1"/>
-    <w:lsdException w:name="toc 7" w:uiPriority="39" w:semiHidden="1" w:unhideWhenUsed="1"/>
-    <w:lsdException w:name="toc 8" w:uiPriority="39" w:semiHidden="1" w:unhideWhenUsed="1"/>
-    <w:lsdException w:name="toc 9" w:uiPriority="39" w:semiHidden="1" w:unhideWhenUsed="1"/>
+    <w:lsdException w:name="toc 1" w:semiHidden="1" w:uiPriority="39" w:unhideWhenUsed="1"/>
+    <w:lsdException w:name="toc 2" w:semiHidden="1" w:uiPriority="39" w:unhideWhenUsed="1"/>
+    <w:lsdException w:name="toc 3" w:semiHidden="1" w:uiPriority="39" w:unhideWhenUsed="1"/>
+    <w:lsdException w:name="toc 4" w:semiHidden="1" w:uiPriority="39" w:unhideWhenUsed="1"/>
+    <w:lsdException w:name="toc 5" w:semiHidden="1" w:uiPriority="39" w:unhideWhenUsed="1"/>
+    <w:lsdException w:name="toc 6" w:semiHidden="1" w:uiPriority="39" w:unhideWhenUsed="1"/>
+    <w:lsdException w:name="toc 7" w:semiHidden="1" w:uiPriority="39" w:unhideWhenUsed="1"/>
+    <w:lsdException w:name="toc 8" w:semiHidden="1" w:uiPriority="39" w:unhideWhenUsed="1"/>
+    <w:lsdException w:name="toc 9" w:semiHidden="1" w:uiPriority="39" w:unhideWhenUsed="1"/>
     <w:lsdException w:name="Normal Indent" w:semiHidden="1" w:unhideWhenUsed="1"/>
     <w:lsdException w:name="footnote text" w:semiHidden="1" w:unhideWhenUsed="1"/>
     <w:lsdException w:name="annotation text" w:semiHidden="1" w:unhideWhenUsed="1"/>
     <w:lsdException w:name="header" w:semiHidden="1" w:unhideWhenUsed="1"/>
     <w:lsdException w:name="footer" w:semiHidden="1" w:unhideWhenUsed="1"/>
     <w:lsdException w:name="index heading" w:semiHidden="1" w:unhideWhenUsed="1"/>
-    <w:lsdException w:name="caption" w:uiPriority="35" w:semiHidden="1" w:unhideWhenUsed="1" w:qFormat="1"/>
+    <w:lsdException w:name="caption" w:semiHidden="1" w:uiPriority="35" w:unhideWhenUsed="1" w:qFormat="1"/>
     <w:lsdException w:name="table of figures" w:semiHidden="1" w:unhideWhenUsed="1"/>
     <w:lsdException w:name="envelope address" w:semiHidden="1" w:unhideWhenUsed="1"/>
     <w:lsdException w:name="envelope return" w:semiHidden="1" w:unhideWhenUsed="1"/>
@@ -3554,7 +2448,7 @@
     <w:lsdException w:name="Title" w:uiPriority="10" w:qFormat="1"/>
     <w:lsdException w:name="Closing" w:semiHidden="1" w:unhideWhenUsed="1"/>
     <w:lsdException w:name="Signature" w:semiHidden="1" w:unhideWhenUsed="1"/>
-    <w:lsdException w:name="Default Paragraph Font" w:uiPriority="1" w:semiHidden="1" w:unhideWhenUsed="1"/>
+    <w:lsdException w:name="Default Paragraph Font" w:semiHidden="1" w:uiPriority="1" w:unhideWhenUsed="1"/>
     <w:lsdException w:name="Body Text" w:semiHidden="1" w:unhideWhenUsed="1"/>
     <w:lsdException w:name="Body Text Indent" w:semiHidden="1" w:unhideWhenUsed="1"/>
     <w:lsdException w:name="List Continue" w:semiHidden="1" w:unhideWhenUsed="1"/>
@@ -3754,8 +2648,8 @@
     <w:lsdException w:name="Subtle Reference" w:uiPriority="31" w:qFormat="1"/>
     <w:lsdException w:name="Intense Reference" w:uiPriority="32" w:qFormat="1"/>
     <w:lsdException w:name="Book Title" w:uiPriority="33" w:qFormat="1"/>
-    <w:lsdException w:name="Bibliography" w:uiPriority="37" w:semiHidden="1" w:unhideWhenUsed="1"/>
-    <w:lsdException w:name="TOC Heading" w:uiPriority="39" w:semiHidden="1" w:unhideWhenUsed="1" w:qFormat="1"/>
+    <w:lsdException w:name="Bibliography" w:semiHidden="1" w:uiPriority="37" w:unhideWhenUsed="1"/>
+    <w:lsdException w:name="TOC Heading" w:semiHidden="1" w:uiPriority="39" w:unhideWhenUsed="1" w:qFormat="1"/>
     <w:lsdException w:name="Plain Table 1" w:uiPriority="41"/>
     <w:lsdException w:name="Plain Table 2" w:uiPriority="42"/>
     <w:lsdException w:name="Plain Table 3" w:uiPriority="43"/>
@@ -3865,7 +2759,7 @@
     <w:lsdException w:name="Hashtag" w:semiHidden="1" w:unhideWhenUsed="1"/>
     <w:lsdException w:name="Unresolved Mention" w:semiHidden="1" w:unhideWhenUsed="1"/>
   </w:latentStyles>
-  <w:style w:type="paragraph" w:styleId="Normal" w:default="1">
+  <w:style w:type="paragraph" w:default="1" w:styleId="Normal">
     <w:name w:val="Normal"/>
     <w:qFormat/>
   </w:style>
@@ -3884,7 +2778,7 @@
       <w:outlineLvl w:val="0"/>
     </w:pPr>
     <w:rPr>
-      <w:rFonts w:asciiTheme="majorHAnsi" w:hAnsiTheme="majorHAnsi" w:eastAsiaTheme="majorEastAsia" w:cstheme="majorBidi"/>
+      <w:rFonts w:asciiTheme="majorHAnsi" w:eastAsiaTheme="majorEastAsia" w:hAnsiTheme="majorHAnsi" w:cstheme="majorBidi"/>
       <w:color w:val="2F5496" w:themeColor="accent1" w:themeShade="BF"/>
       <w:sz w:val="32"/>
       <w:szCs w:val="32"/>
@@ -3906,7 +2800,7 @@
       <w:outlineLvl w:val="1"/>
     </w:pPr>
     <w:rPr>
-      <w:rFonts w:asciiTheme="majorHAnsi" w:hAnsiTheme="majorHAnsi" w:eastAsiaTheme="majorEastAsia" w:cstheme="majorBidi"/>
+      <w:rFonts w:asciiTheme="majorHAnsi" w:eastAsiaTheme="majorEastAsia" w:hAnsiTheme="majorHAnsi" w:cstheme="majorBidi"/>
       <w:color w:val="2F5496" w:themeColor="accent1" w:themeShade="BF"/>
       <w:sz w:val="26"/>
       <w:szCs w:val="26"/>
@@ -3928,7 +2822,7 @@
       <w:outlineLvl w:val="2"/>
     </w:pPr>
     <w:rPr>
-      <w:rFonts w:asciiTheme="majorHAnsi" w:hAnsiTheme="majorHAnsi" w:eastAsiaTheme="majorEastAsia" w:cstheme="majorBidi"/>
+      <w:rFonts w:asciiTheme="majorHAnsi" w:eastAsiaTheme="majorEastAsia" w:hAnsiTheme="majorHAnsi" w:cstheme="majorBidi"/>
       <w:color w:val="1F3763" w:themeColor="accent1" w:themeShade="7F"/>
       <w:sz w:val="24"/>
       <w:szCs w:val="24"/>
@@ -3950,19 +2844,19 @@
       <w:outlineLvl w:val="3"/>
     </w:pPr>
     <w:rPr>
-      <w:rFonts w:asciiTheme="majorHAnsi" w:hAnsiTheme="majorHAnsi" w:eastAsiaTheme="majorEastAsia" w:cstheme="majorBidi"/>
+      <w:rFonts w:asciiTheme="majorHAnsi" w:eastAsiaTheme="majorEastAsia" w:hAnsiTheme="majorHAnsi" w:cstheme="majorBidi"/>
       <w:i/>
       <w:iCs/>
       <w:color w:val="2F5496" w:themeColor="accent1" w:themeShade="BF"/>
     </w:rPr>
   </w:style>
-  <w:style w:type="character" w:styleId="DefaultParagraphFont" w:default="1">
+  <w:style w:type="character" w:default="1" w:styleId="DefaultParagraphFont">
     <w:name w:val="Default Paragraph Font"/>
     <w:uiPriority w:val="1"/>
     <w:semiHidden/>
     <w:unhideWhenUsed/>
   </w:style>
-  <w:style w:type="table" w:styleId="TableNormal" w:default="1">
+  <w:style w:type="table" w:default="1" w:styleId="TableNormal">
     <w:name w:val="Normal Table"/>
     <w:uiPriority w:val="99"/>
     <w:semiHidden/>
@@ -3977,46 +2871,46 @@
       </w:tblCellMar>
     </w:tblPr>
   </w:style>
-  <w:style w:type="numbering" w:styleId="NoList" w:default="1">
+  <w:style w:type="numbering" w:default="1" w:styleId="NoList">
     <w:name w:val="No List"/>
     <w:uiPriority w:val="99"/>
     <w:semiHidden/>
     <w:unhideWhenUsed/>
   </w:style>
-  <w:style w:type="character" w:styleId="Heading1Char" w:customStyle="1">
+  <w:style w:type="character" w:customStyle="1" w:styleId="Heading1Char">
     <w:name w:val="Heading 1 Char"/>
     <w:basedOn w:val="DefaultParagraphFont"/>
     <w:link w:val="Heading1"/>
     <w:uiPriority w:val="9"/>
     <w:rsid w:val="00DD4933"/>
     <w:rPr>
-      <w:rFonts w:asciiTheme="majorHAnsi" w:hAnsiTheme="majorHAnsi" w:eastAsiaTheme="majorEastAsia" w:cstheme="majorBidi"/>
+      <w:rFonts w:asciiTheme="majorHAnsi" w:eastAsiaTheme="majorEastAsia" w:hAnsiTheme="majorHAnsi" w:cstheme="majorBidi"/>
       <w:color w:val="2F5496" w:themeColor="accent1" w:themeShade="BF"/>
       <w:sz w:val="32"/>
       <w:szCs w:val="32"/>
     </w:rPr>
   </w:style>
-  <w:style w:type="character" w:styleId="Heading2Char" w:customStyle="1">
+  <w:style w:type="character" w:customStyle="1" w:styleId="Heading2Char">
     <w:name w:val="Heading 2 Char"/>
     <w:basedOn w:val="DefaultParagraphFont"/>
     <w:link w:val="Heading2"/>
     <w:uiPriority w:val="9"/>
     <w:rsid w:val="00DD4933"/>
     <w:rPr>
-      <w:rFonts w:asciiTheme="majorHAnsi" w:hAnsiTheme="majorHAnsi" w:eastAsiaTheme="majorEastAsia" w:cstheme="majorBidi"/>
+      <w:rFonts w:asciiTheme="majorHAnsi" w:eastAsiaTheme="majorEastAsia" w:hAnsiTheme="majorHAnsi" w:cstheme="majorBidi"/>
       <w:color w:val="2F5496" w:themeColor="accent1" w:themeShade="BF"/>
       <w:sz w:val="26"/>
       <w:szCs w:val="26"/>
     </w:rPr>
   </w:style>
-  <w:style w:type="character" w:styleId="Heading3Char" w:customStyle="1">
+  <w:style w:type="character" w:customStyle="1" w:styleId="Heading3Char">
     <w:name w:val="Heading 3 Char"/>
     <w:basedOn w:val="DefaultParagraphFont"/>
     <w:link w:val="Heading3"/>
     <w:uiPriority w:val="9"/>
     <w:rsid w:val="00A6141F"/>
     <w:rPr>
-      <w:rFonts w:asciiTheme="majorHAnsi" w:hAnsiTheme="majorHAnsi" w:eastAsiaTheme="majorEastAsia" w:cstheme="majorBidi"/>
+      <w:rFonts w:asciiTheme="majorHAnsi" w:eastAsiaTheme="majorEastAsia" w:hAnsiTheme="majorHAnsi" w:cstheme="majorBidi"/>
       <w:color w:val="1F3763" w:themeColor="accent1" w:themeShade="7F"/>
       <w:sz w:val="24"/>
       <w:szCs w:val="24"/>
@@ -4033,14 +2927,14 @@
       <w:contextualSpacing/>
     </w:pPr>
   </w:style>
-  <w:style w:type="character" w:styleId="Heading4Char" w:customStyle="1">
+  <w:style w:type="character" w:customStyle="1" w:styleId="Heading4Char">
     <w:name w:val="Heading 4 Char"/>
     <w:basedOn w:val="DefaultParagraphFont"/>
     <w:link w:val="Heading4"/>
     <w:uiPriority w:val="9"/>
     <w:rsid w:val="00A96BDC"/>
     <w:rPr>
-      <w:rFonts w:asciiTheme="majorHAnsi" w:hAnsiTheme="majorHAnsi" w:eastAsiaTheme="majorEastAsia" w:cstheme="majorBidi"/>
+      <w:rFonts w:asciiTheme="majorHAnsi" w:eastAsiaTheme="majorEastAsia" w:hAnsiTheme="majorHAnsi" w:cstheme="majorBidi"/>
       <w:i/>
       <w:iCs/>
       <w:color w:val="2F5496" w:themeColor="accent1" w:themeShade="BF"/>
@@ -4057,7 +2951,7 @@
       <w:u w:val="single"/>
     </w:rPr>
   </w:style>
-  <w:style w:type="character" w:styleId="UnresolvedMention1" w:customStyle="1">
+  <w:style w:type="character" w:customStyle="1" w:styleId="UnresolvedMention1">
     <w:name w:val="Unresolved Mention1"/>
     <w:basedOn w:val="DefaultParagraphFont"/>
     <w:uiPriority w:val="99"/>
@@ -4109,7 +3003,7 @@
       <w:szCs w:val="20"/>
     </w:rPr>
   </w:style>
-  <w:style w:type="character" w:styleId="CommentTextChar" w:customStyle="1">
+  <w:style w:type="character" w:customStyle="1" w:styleId="CommentTextChar">
     <w:name w:val="Comment Text Char"/>
     <w:basedOn w:val="DefaultParagraphFont"/>
     <w:link w:val="CommentText"/>
@@ -4135,7 +3029,7 @@
       <w:bCs/>
     </w:rPr>
   </w:style>
-  <w:style w:type="character" w:styleId="CommentSubjectChar" w:customStyle="1">
+  <w:style w:type="character" w:customStyle="1" w:styleId="CommentSubjectChar">
     <w:name w:val="Comment Subject Char"/>
     <w:basedOn w:val="CommentTextChar"/>
     <w:link w:val="CommentSubject"/>
@@ -4166,7 +3060,7 @@
       <w:szCs w:val="18"/>
     </w:rPr>
   </w:style>
-  <w:style w:type="character" w:styleId="BalloonTextChar" w:customStyle="1">
+  <w:style w:type="character" w:customStyle="1" w:styleId="BalloonTextChar">
     <w:name w:val="Balloon Text Char"/>
     <w:basedOn w:val="DefaultParagraphFont"/>
     <w:link w:val="BalloonText"/>
@@ -4482,7 +3376,7 @@
 </file>
 
 <file path=customXml/itemProps1.xml><?xml version="1.0" encoding="utf-8"?>
-<ds:datastoreItem xmlns:ds="http://schemas.openxmlformats.org/officeDocument/2006/customXml" ds:itemID="{96E48CD1-44CC-4CC6-98FC-9320F3D8D167}">
+<ds:datastoreItem xmlns:ds="http://schemas.openxmlformats.org/officeDocument/2006/customXml" ds:itemID="{8FAE0BFD-13FF-425B-9028-83608D692FCB}">
   <ds:schemaRefs>
     <ds:schemaRef ds:uri="http://schemas.openxmlformats.org/officeDocument/2006/bibliography"/>
   </ds:schemaRefs>

</xml_diff>